<commit_message>
Trabalhando com hierarquia em Collections
</commit_message>
<xml_diff>
--- a/Euripedes Simões de Paula/Java/10 - Collections/Collections.docx
+++ b/Euripedes Simões de Paula/Java/10 - Collections/Collections.docx
@@ -13,6 +13,7 @@
           <w:szCs w:val="40"/>
         </w:rPr>
       </w:pPr>
+      <w:proofErr w:type="spellStart"/>
       <w:r>
         <w:rPr>
           <w:rFonts w:ascii="Consolas" w:hAnsi="Consolas"/>
@@ -22,6 +23,7 @@
         </w:rPr>
         <w:t>Collections</w:t>
       </w:r>
+      <w:proofErr w:type="spellEnd"/>
     </w:p>
     <w:p>
       <w:pPr>
@@ -108,7 +110,21 @@
         <w:rPr>
           <w:rFonts w:ascii="Consolas" w:hAnsi="Consolas"/>
         </w:rPr>
-        <w:t xml:space="preserve">: são tipos abstratos que representam as coleções e permitem que a collection seja manipulada </w:t>
+        <w:t xml:space="preserve">: são tipos abstratos que representam as coleções e permitem que a </w:t>
+      </w:r>
+      <w:proofErr w:type="spellStart"/>
+      <w:r>
+        <w:rPr>
+          <w:rFonts w:ascii="Consolas" w:hAnsi="Consolas"/>
+        </w:rPr>
+        <w:t>collection</w:t>
+      </w:r>
+      <w:proofErr w:type="spellEnd"/>
+      <w:r>
+        <w:rPr>
+          <w:rFonts w:ascii="Consolas" w:hAnsi="Consolas"/>
+        </w:rPr>
+        <w:t xml:space="preserve"> seja manipulada </w:t>
       </w:r>
       <w:r>
         <w:rPr>
@@ -1232,7 +1248,21 @@
         <w:rPr>
           <w:rFonts w:ascii="Consolas" w:hAnsi="Consolas"/>
         </w:rPr>
-        <w:t>. Embora não faça parte da collection, é frequentemente usada junto com as coleções.</w:t>
+        <w:t xml:space="preserve">. Embora não faça parte da </w:t>
+      </w:r>
+      <w:proofErr w:type="spellStart"/>
+      <w:r>
+        <w:rPr>
+          <w:rFonts w:ascii="Consolas" w:hAnsi="Consolas"/>
+        </w:rPr>
+        <w:t>collection</w:t>
+      </w:r>
+      <w:proofErr w:type="spellEnd"/>
+      <w:r>
+        <w:rPr>
+          <w:rFonts w:ascii="Consolas" w:hAnsi="Consolas"/>
+        </w:rPr>
+        <w:t>, é frequentemente usada junto com as coleções.</w:t>
       </w:r>
     </w:p>
     <w:p>
@@ -1314,22 +1344,97 @@
         <w:ind w:left="-567" w:right="-568"/>
         <w:rPr>
           <w:rFonts w:ascii="Consolas" w:hAnsi="Consolas"/>
-          <w:lang w:val="en-US"/>
-        </w:rPr>
-      </w:pPr>
-      <w:proofErr w:type="spellStart"/>
-      <w:r>
-        <w:rPr>
-          <w:rFonts w:ascii="Consolas" w:hAnsi="Consolas"/>
-          <w:lang w:val="en-US"/>
-        </w:rPr>
-        <w:t>Os</w:t>
-      </w:r>
-      <w:proofErr w:type="spellEnd"/>
-      <w:r>
-        <w:rPr>
-          <w:rFonts w:ascii="Consolas" w:hAnsi="Consolas"/>
-          <w:lang w:val="en-US"/>
+        </w:rPr>
+      </w:pPr>
+      <w:r>
+        <w:rPr>
+          <w:rFonts w:ascii="Consolas" w:hAnsi="Consolas"/>
+        </w:rPr>
+        <w:t>Os seus métodos principais são: “</w:t>
+      </w:r>
+      <w:proofErr w:type="spellStart"/>
+      <w:r>
+        <w:rPr>
+          <w:rFonts w:ascii="Consolas" w:hAnsi="Consolas"/>
+          <w:color w:val="92D050"/>
+        </w:rPr>
+        <w:t>put</w:t>
+      </w:r>
+      <w:proofErr w:type="spellEnd"/>
+      <w:r>
+        <w:rPr>
+          <w:rFonts w:ascii="Consolas" w:hAnsi="Consolas"/>
+          <w:color w:val="92D050"/>
+        </w:rPr>
+        <w:t xml:space="preserve">(K </w:t>
+      </w:r>
+      <w:proofErr w:type="spellStart"/>
+      <w:r>
+        <w:rPr>
+          <w:rFonts w:ascii="Consolas" w:hAnsi="Consolas"/>
+          <w:color w:val="92D050"/>
+        </w:rPr>
+        <w:t>key</w:t>
+      </w:r>
+      <w:proofErr w:type="spellEnd"/>
+      <w:r>
+        <w:rPr>
+          <w:rFonts w:ascii="Consolas" w:hAnsi="Consolas"/>
+          <w:color w:val="92D050"/>
+        </w:rPr>
+        <w:t xml:space="preserve">, V </w:t>
+      </w:r>
+      <w:proofErr w:type="spellStart"/>
+      <w:r>
+        <w:rPr>
+          <w:rFonts w:ascii="Consolas" w:hAnsi="Consolas"/>
+          <w:color w:val="92D050"/>
+        </w:rPr>
+        <w:t>value</w:t>
+      </w:r>
+      <w:proofErr w:type="spellEnd"/>
+      <w:r>
+        <w:rPr>
+          <w:rFonts w:ascii="Consolas" w:hAnsi="Consolas"/>
+          <w:color w:val="92D050"/>
+        </w:rPr>
+        <w:t>)</w:t>
+      </w:r>
+      <w:r>
+        <w:rPr>
+          <w:rFonts w:ascii="Consolas" w:hAnsi="Consolas"/>
+        </w:rPr>
+        <w:t>”, “</w:t>
+      </w:r>
+      <w:proofErr w:type="spellStart"/>
+      <w:r>
+        <w:rPr>
+          <w:rFonts w:ascii="Consolas" w:hAnsi="Consolas"/>
+          <w:color w:val="92D050"/>
+        </w:rPr>
+        <w:t>get</w:t>
+      </w:r>
+      <w:proofErr w:type="spellEnd"/>
+      <w:r>
+        <w:rPr>
+          <w:rFonts w:ascii="Consolas" w:hAnsi="Consolas"/>
+          <w:color w:val="92D050"/>
+        </w:rPr>
+        <w:t>(</w:t>
+      </w:r>
+      <w:proofErr w:type="spellStart"/>
+      <w:r>
+        <w:rPr>
+          <w:rFonts w:ascii="Consolas" w:hAnsi="Consolas"/>
+          <w:color w:val="92D050"/>
+        </w:rPr>
+        <w:t>Object</w:t>
+      </w:r>
+      <w:proofErr w:type="spellEnd"/>
+      <w:r>
+        <w:rPr>
+          <w:rFonts w:ascii="Consolas" w:hAnsi="Consolas"/>
+          <w:color w:val="92D050"/>
         </w:rPr>
         <w:t xml:space="preserve"> </w:t>
       </w:r>
@@ -1337,15 +1442,44 @@
       <w:r>
         <w:rPr>
           <w:rFonts w:ascii="Consolas" w:hAnsi="Consolas"/>
-          <w:lang w:val="en-US"/>
-        </w:rPr>
-        <w:t>seus</w:t>
-      </w:r>
-      <w:proofErr w:type="spellEnd"/>
-      <w:r>
-        <w:rPr>
-          <w:rFonts w:ascii="Consolas" w:hAnsi="Consolas"/>
-          <w:lang w:val="en-US"/>
+          <w:color w:val="92D050"/>
+        </w:rPr>
+        <w:t>key</w:t>
+      </w:r>
+      <w:proofErr w:type="spellEnd"/>
+      <w:r>
+        <w:rPr>
+          <w:rFonts w:ascii="Consolas" w:hAnsi="Consolas"/>
+          <w:color w:val="92D050"/>
+        </w:rPr>
+        <w:t>)</w:t>
+      </w:r>
+      <w:r>
+        <w:rPr>
+          <w:rFonts w:ascii="Consolas" w:hAnsi="Consolas"/>
+        </w:rPr>
+        <w:t>”, “</w:t>
+      </w:r>
+      <w:r>
+        <w:rPr>
+          <w:rFonts w:ascii="Consolas" w:hAnsi="Consolas"/>
+          <w:color w:val="92D050"/>
+        </w:rPr>
+        <w:t>remove(</w:t>
+      </w:r>
+      <w:proofErr w:type="spellStart"/>
+      <w:r>
+        <w:rPr>
+          <w:rFonts w:ascii="Consolas" w:hAnsi="Consolas"/>
+          <w:color w:val="92D050"/>
+        </w:rPr>
+        <w:t>Object</w:t>
+      </w:r>
+      <w:proofErr w:type="spellEnd"/>
+      <w:r>
+        <w:rPr>
+          <w:rFonts w:ascii="Consolas" w:hAnsi="Consolas"/>
+          <w:color w:val="92D050"/>
         </w:rPr>
         <w:t xml:space="preserve"> </w:t>
       </w:r>
@@ -1353,272 +1487,732 @@
       <w:r>
         <w:rPr>
           <w:rFonts w:ascii="Consolas" w:hAnsi="Consolas"/>
-          <w:lang w:val="en-US"/>
-        </w:rPr>
-        <w:t>métodos</w:t>
-      </w:r>
-      <w:proofErr w:type="spellEnd"/>
-      <w:r>
-        <w:rPr>
-          <w:rFonts w:ascii="Consolas" w:hAnsi="Consolas"/>
-          <w:lang w:val="en-US"/>
-        </w:rPr>
-        <w:t xml:space="preserve"> principais </w:t>
-      </w:r>
-      <w:proofErr w:type="spellStart"/>
-      <w:r>
-        <w:rPr>
-          <w:rFonts w:ascii="Consolas" w:hAnsi="Consolas"/>
-          <w:lang w:val="en-US"/>
-        </w:rPr>
-        <w:t>são</w:t>
-      </w:r>
-      <w:proofErr w:type="spellEnd"/>
-      <w:r>
-        <w:rPr>
-          <w:rFonts w:ascii="Consolas" w:hAnsi="Consolas"/>
-          <w:lang w:val="en-US"/>
-        </w:rPr>
-        <w:t>: “</w:t>
-      </w:r>
-      <w:r>
-        <w:rPr>
-          <w:rFonts w:ascii="Consolas" w:hAnsi="Consolas"/>
-          <w:color w:val="92D050"/>
-          <w:lang w:val="en-US"/>
-        </w:rPr>
-        <w:t>put(K key, V value)</w:t>
-      </w:r>
-      <w:r>
-        <w:rPr>
-          <w:rFonts w:ascii="Consolas" w:hAnsi="Consolas"/>
-          <w:lang w:val="en-US"/>
+          <w:color w:val="92D050"/>
+        </w:rPr>
+        <w:t>key</w:t>
+      </w:r>
+      <w:proofErr w:type="spellEnd"/>
+      <w:r>
+        <w:rPr>
+          <w:rFonts w:ascii="Consolas" w:hAnsi="Consolas"/>
+          <w:color w:val="92D050"/>
+        </w:rPr>
+        <w:t>)</w:t>
+      </w:r>
+      <w:r>
+        <w:rPr>
+          <w:rFonts w:ascii="Consolas" w:hAnsi="Consolas"/>
         </w:rPr>
         <w:t>”, “</w:t>
       </w:r>
-      <w:r>
-        <w:rPr>
-          <w:rFonts w:ascii="Consolas" w:hAnsi="Consolas"/>
-          <w:color w:val="92D050"/>
-          <w:lang w:val="en-US"/>
-        </w:rPr>
-        <w:t>get(Object key)</w:t>
-      </w:r>
-      <w:r>
-        <w:rPr>
-          <w:rFonts w:ascii="Consolas" w:hAnsi="Consolas"/>
-          <w:lang w:val="en-US"/>
+      <w:proofErr w:type="spellStart"/>
+      <w:r>
+        <w:rPr>
+          <w:rFonts w:ascii="Consolas" w:hAnsi="Consolas"/>
+          <w:color w:val="92D050"/>
+        </w:rPr>
+        <w:t>constainsKey</w:t>
+      </w:r>
+      <w:proofErr w:type="spellEnd"/>
+      <w:r>
+        <w:rPr>
+          <w:rFonts w:ascii="Consolas" w:hAnsi="Consolas"/>
+          <w:color w:val="92D050"/>
+        </w:rPr>
+        <w:t>(</w:t>
+      </w:r>
+      <w:proofErr w:type="spellStart"/>
+      <w:r>
+        <w:rPr>
+          <w:rFonts w:ascii="Consolas" w:hAnsi="Consolas"/>
+          <w:color w:val="92D050"/>
+        </w:rPr>
+        <w:t>Object</w:t>
+      </w:r>
+      <w:proofErr w:type="spellEnd"/>
+      <w:r>
+        <w:rPr>
+          <w:rFonts w:ascii="Consolas" w:hAnsi="Consolas"/>
+          <w:color w:val="92D050"/>
+        </w:rPr>
+        <w:t xml:space="preserve"> </w:t>
+      </w:r>
+      <w:proofErr w:type="spellStart"/>
+      <w:r>
+        <w:rPr>
+          <w:rFonts w:ascii="Consolas" w:hAnsi="Consolas"/>
+          <w:color w:val="92D050"/>
+        </w:rPr>
+        <w:t>key</w:t>
+      </w:r>
+      <w:proofErr w:type="spellEnd"/>
+      <w:r>
+        <w:rPr>
+          <w:rFonts w:ascii="Consolas" w:hAnsi="Consolas"/>
+          <w:color w:val="92D050"/>
+        </w:rPr>
+        <w:t>)</w:t>
+      </w:r>
+      <w:r>
+        <w:rPr>
+          <w:rFonts w:ascii="Consolas" w:hAnsi="Consolas"/>
         </w:rPr>
         <w:t>”, “</w:t>
       </w:r>
-      <w:r>
-        <w:rPr>
-          <w:rFonts w:ascii="Consolas" w:hAnsi="Consolas"/>
-          <w:color w:val="92D050"/>
-          <w:lang w:val="en-US"/>
-        </w:rPr>
-        <w:t>remove(Object key)</w:t>
-      </w:r>
-      <w:r>
-        <w:rPr>
-          <w:rFonts w:ascii="Consolas" w:hAnsi="Consolas"/>
-          <w:lang w:val="en-US"/>
-        </w:rPr>
-        <w:t>”, “</w:t>
-      </w:r>
-      <w:proofErr w:type="spellStart"/>
-      <w:r>
-        <w:rPr>
-          <w:rFonts w:ascii="Consolas" w:hAnsi="Consolas"/>
-          <w:color w:val="92D050"/>
-          <w:lang w:val="en-US"/>
-        </w:rPr>
-        <w:t>constainsKey</w:t>
-      </w:r>
-      <w:proofErr w:type="spellEnd"/>
-      <w:r>
-        <w:rPr>
-          <w:rFonts w:ascii="Consolas" w:hAnsi="Consolas"/>
-          <w:color w:val="92D050"/>
-          <w:lang w:val="en-US"/>
-        </w:rPr>
-        <w:t>(Object ke</w:t>
-      </w:r>
-      <w:r>
-        <w:rPr>
-          <w:rFonts w:ascii="Consolas" w:hAnsi="Consolas"/>
-          <w:color w:val="92D050"/>
-          <w:lang w:val="en-US"/>
-        </w:rPr>
-        <w:t>y</w:t>
-      </w:r>
-      <w:r>
-        <w:rPr>
-          <w:rFonts w:ascii="Consolas" w:hAnsi="Consolas"/>
-          <w:color w:val="92D050"/>
-          <w:lang w:val="en-US"/>
-        </w:rPr>
-        <w:t>)</w:t>
-      </w:r>
-      <w:r>
-        <w:rPr>
-          <w:rFonts w:ascii="Consolas" w:hAnsi="Consolas"/>
-          <w:lang w:val="en-US"/>
-        </w:rPr>
-        <w:t>”</w:t>
-      </w:r>
-      <w:r>
-        <w:rPr>
-          <w:rFonts w:ascii="Consolas" w:hAnsi="Consolas"/>
-          <w:lang w:val="en-US"/>
-        </w:rPr>
-        <w:t>, “</w:t>
-      </w:r>
-      <w:r>
-        <w:rPr>
-          <w:rFonts w:ascii="Consolas" w:hAnsi="Consolas"/>
-          <w:color w:val="92D050"/>
-          <w:lang w:val="en-US"/>
-        </w:rPr>
-        <w:t>keyset()</w:t>
-      </w:r>
-      <w:r>
-        <w:rPr>
-          <w:rFonts w:ascii="Consolas" w:hAnsi="Consolas"/>
-          <w:lang w:val="en-US"/>
+      <w:proofErr w:type="spellStart"/>
+      <w:r>
+        <w:rPr>
+          <w:rFonts w:ascii="Consolas" w:hAnsi="Consolas"/>
+          <w:color w:val="92D050"/>
+        </w:rPr>
+        <w:t>keyset</w:t>
+      </w:r>
+      <w:proofErr w:type="spellEnd"/>
+      <w:r>
+        <w:rPr>
+          <w:rFonts w:ascii="Consolas" w:hAnsi="Consolas"/>
+          <w:color w:val="92D050"/>
+        </w:rPr>
+        <w:t>()</w:t>
+      </w:r>
+      <w:r>
+        <w:rPr>
+          <w:rFonts w:ascii="Consolas" w:hAnsi="Consolas"/>
         </w:rPr>
         <w:t>” e “</w:t>
       </w:r>
-      <w:r>
-        <w:rPr>
-          <w:rFonts w:ascii="Consolas" w:hAnsi="Consolas"/>
-          <w:color w:val="92D050"/>
-          <w:lang w:val="en-US"/>
-        </w:rPr>
-        <w:t>values()</w:t>
-      </w:r>
-      <w:r>
-        <w:rPr>
-          <w:rFonts w:ascii="Consolas" w:hAnsi="Consolas"/>
-          <w:lang w:val="en-US"/>
+      <w:proofErr w:type="spellStart"/>
+      <w:r>
+        <w:rPr>
+          <w:rFonts w:ascii="Consolas" w:hAnsi="Consolas"/>
+          <w:color w:val="92D050"/>
+        </w:rPr>
+        <w:t>values</w:t>
+      </w:r>
+      <w:proofErr w:type="spellEnd"/>
+      <w:r>
+        <w:rPr>
+          <w:rFonts w:ascii="Consolas" w:hAnsi="Consolas"/>
+          <w:color w:val="92D050"/>
+        </w:rPr>
+        <w:t>()</w:t>
+      </w:r>
+      <w:r>
+        <w:rPr>
+          <w:rFonts w:ascii="Consolas" w:hAnsi="Consolas"/>
         </w:rPr>
         <w:t>”.</w:t>
       </w:r>
     </w:p>
     <w:p>
       <w:pPr>
-        <w:ind w:left="-567" w:right="-568"/>
-        <w:rPr>
-          <w:rFonts w:ascii="Consolas" w:hAnsi="Consolas"/>
-          <w:lang w:val="en-US"/>
-        </w:rPr>
-      </w:pPr>
-    </w:p>
-    <w:p>
-      <w:pPr>
-        <w:ind w:left="-1134" w:right="-568" w:firstLine="567"/>
-        <w:rPr>
-          <w:rFonts w:ascii="Consolas" w:hAnsi="Consolas"/>
-          <w:lang w:val="en-US"/>
-        </w:rPr>
-      </w:pPr>
-    </w:p>
-    <w:p>
-      <w:pPr>
-        <w:ind w:left="-1134" w:right="-568" w:firstLine="567"/>
-        <w:rPr>
-          <w:rFonts w:ascii="Consolas" w:hAnsi="Consolas"/>
-          <w:lang w:val="en-US"/>
-        </w:rPr>
-      </w:pPr>
-    </w:p>
-    <w:p>
-      <w:pPr>
-        <w:ind w:right="-568"/>
-        <w:rPr>
-          <w:rFonts w:ascii="Consolas" w:hAnsi="Consolas"/>
-          <w:lang w:val="en-US"/>
-        </w:rPr>
-      </w:pPr>
-    </w:p>
-    <w:p>
-      <w:pPr>
+        <w:ind w:left="-567"/>
+        <w:rPr>
+          <w:rFonts w:ascii="Consolas" w:hAnsi="Consolas"/>
+        </w:rPr>
+      </w:pPr>
+      <w:r>
+        <w:rPr>
+          <w:rFonts w:ascii="Consolas" w:hAnsi="Consolas"/>
+          <w:noProof/>
+          <w:color w:val="000000" w:themeColor="text1"/>
+        </w:rPr>
+        <w:pict w14:anchorId="1475BEB9">
+          <v:shapetype id="_x0000_t34" coordsize="21600,21600" o:spt="34" o:oned="t" adj="10800" path="m,l@0,0@0,21600,21600,21600e" filled="f">
+            <v:stroke joinstyle="miter"/>
+            <v:formulas>
+              <v:f eqn="val #0"/>
+            </v:formulas>
+            <v:path arrowok="t" fillok="f" o:connecttype="none"/>
+            <v:handles>
+              <v:h position="#0,center"/>
+            </v:handles>
+            <o:lock v:ext="edit" shapetype="t"/>
+          </v:shapetype>
+          <v:shape id="_x0000_s1054" type="#_x0000_t34" style="position:absolute;left:0;text-align:left;margin-left:220.45pt;margin-top:267.2pt;width:40.15pt;height:14.75pt;z-index:251686912" o:connectortype="elbow" adj="161,-1005096,-164354" strokecolor="red"/>
+        </w:pict>
+      </w:r>
+      <w:r>
+        <w:rPr>
+          <w:rFonts w:ascii="Consolas" w:hAnsi="Consolas"/>
+          <w:noProof/>
+          <w:color w:val="000000" w:themeColor="text1"/>
+        </w:rPr>
+        <w:pict w14:anchorId="42A63C0C">
+          <v:shapetype id="_x0000_t32" coordsize="21600,21600" o:spt="32" o:oned="t" path="m,l21600,21600e" filled="f">
+            <v:path arrowok="t" fillok="f" o:connecttype="none"/>
+            <o:lock v:ext="edit" shapetype="t"/>
+          </v:shapetype>
+          <v:shape id="_x0000_s1053" type="#_x0000_t32" style="position:absolute;left:0;text-align:left;margin-left:139.2pt;margin-top:210.55pt;width:39.65pt;height:.05pt;z-index:251685888" o:connectortype="straight" strokecolor="red"/>
+        </w:pict>
+      </w:r>
+      <w:r>
+        <w:rPr>
+          <w:rFonts w:ascii="Consolas" w:hAnsi="Consolas"/>
+          <w:noProof/>
+          <w:color w:val="000000" w:themeColor="text1"/>
+        </w:rPr>
+        <w:pict w14:anchorId="42A63C0C">
+          <v:shape id="_x0000_s1052" type="#_x0000_t32" style="position:absolute;left:0;text-align:left;margin-left:140.25pt;margin-top:234.1pt;width:38.25pt;height:.05pt;z-index:251684864" o:connectortype="straight" strokecolor="red"/>
+        </w:pict>
+      </w:r>
+      <w:r>
+        <w:rPr>
+          <w:rFonts w:ascii="Consolas" w:hAnsi="Consolas"/>
+          <w:noProof/>
+          <w:color w:val="000000" w:themeColor="text1"/>
+        </w:rPr>
+        <w:pict w14:anchorId="1CFC9516">
+          <v:shape id="_x0000_s1051" type="#_x0000_t34" style="position:absolute;left:0;text-align:left;margin-left:128.85pt;margin-top:208.35pt;width:60.4pt;height:38.95pt;rotation:90;flip:x;z-index:251683840" o:connectortype="elbow" adj="21850,342051,-80321" strokecolor="red"/>
+        </w:pict>
+      </w:r>
+      <w:r>
+        <w:rPr>
+          <w:rFonts w:ascii="Consolas" w:hAnsi="Consolas"/>
+          <w:noProof/>
+          <w:color w:val="000000" w:themeColor="text1"/>
+        </w:rPr>
+        <w:pict w14:anchorId="42A63C0C">
+          <v:shape id="_x0000_s1050" type="#_x0000_t32" style="position:absolute;left:0;text-align:left;margin-left:139.55pt;margin-top:100.2pt;width:36.05pt;height:0;z-index:251682816" o:connectortype="straight" strokecolor="red"/>
+        </w:pict>
+      </w:r>
+      <w:r>
+        <w:rPr>
+          <w:rFonts w:ascii="Consolas" w:hAnsi="Consolas"/>
+          <w:noProof/>
+          <w:color w:val="000000" w:themeColor="text1"/>
+        </w:rPr>
+        <w:pict w14:anchorId="42A63C0C">
+          <v:shape id="_x0000_s1049" type="#_x0000_t32" style="position:absolute;left:0;text-align:left;margin-left:139.9pt;margin-top:121.8pt;width:36.05pt;height:0;z-index:251681792" o:connectortype="straight" strokecolor="red"/>
+        </w:pict>
+      </w:r>
+      <w:r>
+        <w:rPr>
+          <w:rFonts w:ascii="Consolas" w:hAnsi="Consolas"/>
+          <w:noProof/>
+          <w:color w:val="000000" w:themeColor="text1"/>
+        </w:rPr>
+        <w:pict w14:anchorId="42A63C0C">
+          <v:shape id="_x0000_s1048" type="#_x0000_t32" style="position:absolute;left:0;text-align:left;margin-left:139.55pt;margin-top:144.15pt;width:36.05pt;height:0;z-index:251680768" o:connectortype="straight" strokecolor="red"/>
+        </w:pict>
+      </w:r>
+      <w:r>
+        <w:rPr>
+          <w:rFonts w:ascii="Consolas" w:hAnsi="Consolas"/>
+          <w:noProof/>
+          <w:color w:val="000000" w:themeColor="text1"/>
+        </w:rPr>
+        <w:pict w14:anchorId="1C3E74CA">
+          <v:shape id="_x0000_s1047" type="#_x0000_t34" style="position:absolute;left:0;text-align:left;margin-left:119.35pt;margin-top:107.75pt;width:76.8pt;height:36.4pt;rotation:90;flip:x;z-index:251679744" o:connectortype="elbow" adj="21501,300679,-63169" strokecolor="red"/>
+        </w:pict>
+      </w:r>
+      <w:r>
+        <w:rPr>
+          <w:rFonts w:ascii="Consolas" w:hAnsi="Consolas"/>
+          <w:noProof/>
+          <w:color w:val="000000" w:themeColor="text1"/>
+        </w:rPr>
+        <w:pict w14:anchorId="42A63C0C">
+          <v:shape id="_x0000_s1046" type="#_x0000_t32" style="position:absolute;left:0;text-align:left;margin-left:64.9pt;margin-top:188.85pt;width:38.25pt;height:.05pt;z-index:251678720" o:connectortype="straight" strokecolor="red"/>
+        </w:pict>
+      </w:r>
+      <w:r>
+        <w:rPr>
+          <w:rFonts w:ascii="Consolas" w:hAnsi="Consolas"/>
+          <w:noProof/>
+          <w:color w:val="000000" w:themeColor="text1"/>
+        </w:rPr>
+        <w:pict w14:anchorId="42A63C0C">
+          <v:shape id="_x0000_s1045" type="#_x0000_t32" style="position:absolute;left:0;text-align:left;margin-left:65.25pt;margin-top:78.05pt;width:36.75pt;height:.05pt;z-index:251677696" o:connectortype="straight" strokecolor="red"/>
+        </w:pict>
+      </w:r>
+      <w:r>
+        <w:rPr>
+          <w:rFonts w:ascii="Consolas" w:hAnsi="Consolas"/>
+          <w:noProof/>
+          <w:color w:val="000000" w:themeColor="text1"/>
+        </w:rPr>
+        <w:pict w14:anchorId="4E50526A">
+          <v:shape id="_x0000_s1040" type="#_x0000_t34" style="position:absolute;left:0;text-align:left;margin-left:-35pt;margin-top:164.4pt;width:238.35pt;height:37.85pt;rotation:90;flip:x;z-index:251672576" o:connectortype="elbow" adj="21658,275807,-13621" strokecolor="red"/>
+        </w:pict>
+      </w:r>
+      <w:r>
+        <w:rPr>
+          <w:rFonts w:ascii="Consolas" w:hAnsi="Consolas"/>
+          <w:noProof/>
+          <w:color w:val="000000" w:themeColor="text1"/>
+        </w:rPr>
+        <w:pict w14:anchorId="6ED27A25">
+          <v:shapetype id="_x0000_t202" coordsize="21600,21600" o:spt="202" path="m,l,21600r21600,l21600,xe">
+            <v:stroke joinstyle="miter"/>
+            <v:path gradientshapeok="t" o:connecttype="rect"/>
+          </v:shapetype>
+          <v:shape id="_x0000_s1044" type="#_x0000_t202" style="position:absolute;left:0;text-align:left;margin-left:175.95pt;margin-top:367.85pt;width:82.1pt;height:20.95pt;z-index:251676672">
+            <v:textbox>
+              <w:txbxContent>
+                <w:p>
+                  <w:pPr>
+                    <w:jc w:val="center"/>
+                  </w:pPr>
+                  <w:proofErr w:type="spellStart"/>
+                  <w:r>
+                    <w:t>PriorityQueue</w:t>
+                  </w:r>
+                  <w:proofErr w:type="spellEnd"/>
+                </w:p>
+              </w:txbxContent>
+            </v:textbox>
+          </v:shape>
+        </w:pict>
+      </w:r>
+      <w:r>
+        <w:rPr>
+          <w:rFonts w:ascii="Consolas" w:hAnsi="Consolas"/>
+          <w:noProof/>
+          <w:color w:val="000000" w:themeColor="text1"/>
+        </w:rPr>
+        <w:pict w14:anchorId="6ED27A25">
+          <v:shape id="_x0000_s1043" type="#_x0000_t202" style="position:absolute;left:0;text-align:left;margin-left:176pt;margin-top:342.15pt;width:82.1pt;height:20.95pt;z-index:251675648">
+            <v:textbox>
+              <w:txbxContent>
+                <w:p>
+                  <w:pPr>
+                    <w:jc w:val="center"/>
+                  </w:pPr>
+                  <w:proofErr w:type="spellStart"/>
+                  <w:r>
+                    <w:t>ArrayDeque</w:t>
+                  </w:r>
+                  <w:proofErr w:type="spellEnd"/>
+                </w:p>
+              </w:txbxContent>
+            </v:textbox>
+          </v:shape>
+        </w:pict>
+      </w:r>
+      <w:r>
+        <w:rPr>
+          <w:rFonts w:ascii="Consolas" w:hAnsi="Consolas"/>
+          <w:noProof/>
+          <w:color w:val="000000" w:themeColor="text1"/>
+        </w:rPr>
+        <w:pict w14:anchorId="6ED27A25">
+          <v:shape id="_x0000_s1042" type="#_x0000_t202" style="position:absolute;left:0;text-align:left;margin-left:176pt;margin-top:315.9pt;width:82.1pt;height:20.95pt;z-index:251674624">
+            <v:textbox>
+              <w:txbxContent>
+                <w:p>
+                  <w:pPr>
+                    <w:jc w:val="center"/>
+                  </w:pPr>
+                  <w:proofErr w:type="spellStart"/>
+                  <w:r>
+                    <w:t>LinkedList</w:t>
+                  </w:r>
+                  <w:proofErr w:type="spellEnd"/>
+                </w:p>
+              </w:txbxContent>
+            </v:textbox>
+          </v:shape>
+        </w:pict>
+      </w:r>
+      <w:r>
+        <w:rPr>
+          <w:rFonts w:ascii="Consolas" w:hAnsi="Consolas"/>
+          <w:noProof/>
+          <w:color w:val="000000" w:themeColor="text1"/>
+        </w:rPr>
+        <w:pict w14:anchorId="6ED27A25">
+          <v:shape id="_x0000_s1041" type="#_x0000_t202" style="position:absolute;left:0;text-align:left;margin-left:103.1pt;margin-top:292.45pt;width:72.85pt;height:20.05pt;z-index:251673600">
+            <v:textbox>
+              <w:txbxContent>
+                <w:p>
+                  <w:pPr>
+                    <w:jc w:val="center"/>
+                  </w:pPr>
+                  <w:proofErr w:type="spellStart"/>
+                  <w:r>
+                    <w:t>Queue</w:t>
+                  </w:r>
+                  <w:proofErr w:type="spellEnd"/>
+                </w:p>
+              </w:txbxContent>
+            </v:textbox>
+          </v:shape>
+        </w:pict>
+      </w:r>
+      <w:r>
+        <w:rPr>
+          <w:rFonts w:ascii="Consolas" w:hAnsi="Consolas"/>
+          <w:noProof/>
+          <w:color w:val="000000" w:themeColor="text1"/>
+        </w:rPr>
+        <w:pict w14:anchorId="4E50526A">
+          <v:shape id="_x0000_s1039" type="#_x0000_t34" style="position:absolute;left:0;text-align:left;margin-left:-.55pt;margin-top:41.9pt;width:29.5pt;height:12.6pt;z-index:251671552" o:connectortype="elbow" adj="256,-790371,-61871" strokecolor="red"/>
+        </w:pict>
+      </w:r>
+      <w:r>
+        <w:rPr>
+          <w:rFonts w:ascii="Consolas" w:hAnsi="Consolas"/>
+          <w:noProof/>
+          <w:color w:val="000000" w:themeColor="text1"/>
+        </w:rPr>
+        <w:pict w14:anchorId="6ED27A25">
+          <v:shape id="_x0000_s1037" type="#_x0000_t202" style="position:absolute;left:0;text-align:left;margin-left:178.5pt;margin-top:246.25pt;width:82.1pt;height:20.95pt;z-index:251669504">
+            <v:textbox>
+              <w:txbxContent>
+                <w:p>
+                  <w:pPr>
+                    <w:jc w:val="center"/>
+                  </w:pPr>
+                  <w:proofErr w:type="spellStart"/>
+                  <w:r>
+                    <w:t>SortedSet</w:t>
+                  </w:r>
+                  <w:proofErr w:type="spellEnd"/>
+                </w:p>
+              </w:txbxContent>
+            </v:textbox>
+          </v:shape>
+        </w:pict>
+      </w:r>
+      <w:r>
+        <w:rPr>
+          <w:rFonts w:ascii="Consolas" w:hAnsi="Consolas"/>
+          <w:noProof/>
+          <w:color w:val="000000" w:themeColor="text1"/>
+        </w:rPr>
+        <w:pict w14:anchorId="6ED27A25">
+          <v:shape id="_x0000_s1035" type="#_x0000_t202" style="position:absolute;left:0;text-align:left;margin-left:178.5pt;margin-top:199.15pt;width:81.25pt;height:20.95pt;z-index:251667456">
+            <v:textbox>
+              <w:txbxContent>
+                <w:p>
+                  <w:pPr>
+                    <w:jc w:val="center"/>
+                  </w:pPr>
+                  <w:proofErr w:type="spellStart"/>
+                  <w:r>
+                    <w:t>HashSet</w:t>
+                  </w:r>
+                  <w:proofErr w:type="spellEnd"/>
+                </w:p>
+              </w:txbxContent>
+            </v:textbox>
+          </v:shape>
+        </w:pict>
+      </w:r>
+      <w:r>
+        <w:rPr>
+          <w:rFonts w:ascii="Consolas" w:hAnsi="Consolas"/>
+          <w:noProof/>
+          <w:color w:val="000000" w:themeColor="text1"/>
+        </w:rPr>
+        <w:pict w14:anchorId="6ED27A25">
+          <v:shape id="_x0000_s1036" type="#_x0000_t202" style="position:absolute;left:0;text-align:left;margin-left:178.5pt;margin-top:222.75pt;width:82.1pt;height:20.95pt;z-index:251668480">
+            <v:textbox>
+              <w:txbxContent>
+                <w:p>
+                  <w:pPr>
+                    <w:jc w:val="center"/>
+                  </w:pPr>
+                  <w:proofErr w:type="spellStart"/>
+                  <w:r>
+                    <w:t>LinkedHashSet</w:t>
+                  </w:r>
+                  <w:proofErr w:type="spellEnd"/>
+                </w:p>
+              </w:txbxContent>
+            </v:textbox>
+          </v:shape>
+        </w:pict>
+      </w:r>
+      <w:r>
+        <w:rPr>
+          <w:rFonts w:ascii="Consolas" w:hAnsi="Consolas"/>
+          <w:noProof/>
+          <w:color w:val="000000" w:themeColor="text1"/>
+        </w:rPr>
+        <w:pict w14:anchorId="6ED27A25">
+          <v:shape id="_x0000_s1034" type="#_x0000_t202" style="position:absolute;left:0;text-align:left;margin-left:103.15pt;margin-top:177.6pt;width:72.85pt;height:20.05pt;z-index:251666432">
+            <v:textbox>
+              <w:txbxContent>
+                <w:p>
+                  <w:pPr>
+                    <w:jc w:val="center"/>
+                  </w:pPr>
+                  <w:r>
+                    <w:t>Set</w:t>
+                  </w:r>
+                </w:p>
+              </w:txbxContent>
+            </v:textbox>
+          </v:shape>
+        </w:pict>
+      </w:r>
+      <w:r>
+        <w:rPr>
+          <w:rFonts w:ascii="Consolas" w:hAnsi="Consolas"/>
+          <w:noProof/>
+          <w:color w:val="000000" w:themeColor="text1"/>
+        </w:rPr>
+        <w:pict w14:anchorId="6ED27A25">
+          <v:shape id="_x0000_s1038" type="#_x0000_t202" style="position:absolute;left:0;text-align:left;margin-left:259.95pt;margin-top:270.5pt;width:82.1pt;height:20.95pt;z-index:251670528">
+            <v:textbox>
+              <w:txbxContent>
+                <w:p>
+                  <w:pPr>
+                    <w:jc w:val="center"/>
+                  </w:pPr>
+                  <w:proofErr w:type="spellStart"/>
+                  <w:r>
+                    <w:t>TreeSet</w:t>
+                  </w:r>
+                  <w:proofErr w:type="spellEnd"/>
+                </w:p>
+              </w:txbxContent>
+            </v:textbox>
+          </v:shape>
+        </w:pict>
+      </w:r>
+      <w:r>
+        <w:rPr>
+          <w:rFonts w:ascii="Consolas" w:hAnsi="Consolas"/>
+          <w:noProof/>
+          <w:color w:val="000000" w:themeColor="text1"/>
+        </w:rPr>
+        <w:pict w14:anchorId="6ED27A25">
+          <v:shape id="_x0000_s1032" type="#_x0000_t202" style="position:absolute;left:0;text-align:left;margin-left:175.95pt;margin-top:155.55pt;width:72.85pt;height:18.4pt;z-index:251664384">
+            <v:textbox>
+              <w:txbxContent>
+                <w:p>
+                  <w:pPr>
+                    <w:jc w:val="center"/>
+                  </w:pPr>
+                  <w:r>
+                    <w:t>Stack</w:t>
+                  </w:r>
+                </w:p>
+              </w:txbxContent>
+            </v:textbox>
+          </v:shape>
+        </w:pict>
+      </w:r>
+      <w:r>
+        <w:rPr>
+          <w:rFonts w:ascii="Consolas" w:hAnsi="Consolas"/>
+          <w:noProof/>
+          <w:color w:val="000000" w:themeColor="text1"/>
+        </w:rPr>
+        <w:pict w14:anchorId="6ED27A25">
+          <v:shape id="_x0000_s1031" type="#_x0000_t202" style="position:absolute;left:0;text-align:left;margin-left:175.95pt;margin-top:133.75pt;width:72.85pt;height:18.85pt;z-index:251663360">
+            <v:textbox>
+              <w:txbxContent>
+                <w:p>
+                  <w:pPr>
+                    <w:jc w:val="center"/>
+                  </w:pPr>
+                  <w:r>
+                    <w:t>Vector</w:t>
+                  </w:r>
+                </w:p>
+              </w:txbxContent>
+            </v:textbox>
+          </v:shape>
+        </w:pict>
+      </w:r>
+      <w:r>
+        <w:rPr>
+          <w:rFonts w:ascii="Consolas" w:hAnsi="Consolas"/>
+          <w:noProof/>
+          <w:color w:val="000000" w:themeColor="text1"/>
+        </w:rPr>
+        <w:pict w14:anchorId="6ED27A25">
+          <v:shape id="_x0000_s1030" type="#_x0000_t202" style="position:absolute;left:0;text-align:left;margin-left:175.95pt;margin-top:112.15pt;width:72.85pt;height:18.4pt;z-index:251662336">
+            <v:textbox>
+              <w:txbxContent>
+                <w:p>
+                  <w:pPr>
+                    <w:jc w:val="center"/>
+                  </w:pPr>
+                  <w:proofErr w:type="spellStart"/>
+                  <w:r>
+                    <w:t>LinkedList</w:t>
+                  </w:r>
+                  <w:proofErr w:type="spellEnd"/>
+                </w:p>
+              </w:txbxContent>
+            </v:textbox>
+          </v:shape>
+        </w:pict>
+      </w:r>
+      <w:r>
+        <w:rPr>
+          <w:rFonts w:ascii="Consolas" w:hAnsi="Consolas"/>
+          <w:noProof/>
+          <w:color w:val="000000" w:themeColor="text1"/>
+        </w:rPr>
+        <w:pict w14:anchorId="6ED27A25">
+          <v:shape id="_x0000_s1029" type="#_x0000_t202" style="position:absolute;left:0;text-align:left;margin-left:175.95pt;margin-top:89.9pt;width:72.85pt;height:19.25pt;z-index:251661312">
+            <v:textbox>
+              <w:txbxContent>
+                <w:p>
+                  <w:pPr>
+                    <w:jc w:val="center"/>
+                  </w:pPr>
+                  <w:proofErr w:type="spellStart"/>
+                  <w:r>
+                    <w:t>ArrayList</w:t>
+                  </w:r>
+                  <w:proofErr w:type="spellEnd"/>
+                </w:p>
+              </w:txbxContent>
+            </v:textbox>
+          </v:shape>
+        </w:pict>
+      </w:r>
+      <w:r>
+        <w:rPr>
+          <w:rFonts w:ascii="Consolas" w:hAnsi="Consolas"/>
+          <w:noProof/>
+          <w:color w:val="000000" w:themeColor="text1"/>
+        </w:rPr>
+        <w:pict w14:anchorId="6ED27A25">
+          <v:shape id="_x0000_s1033" type="#_x0000_t202" style="position:absolute;left:0;text-align:left;margin-left:102pt;margin-top:66.95pt;width:72.85pt;height:20.05pt;z-index:251665408">
+            <v:textbox>
+              <w:txbxContent>
+                <w:p>
+                  <w:pPr>
+                    <w:jc w:val="center"/>
+                  </w:pPr>
+                  <w:proofErr w:type="spellStart"/>
+                  <w:r>
+                    <w:t>List</w:t>
+                  </w:r>
+                  <w:proofErr w:type="spellEnd"/>
+                </w:p>
+              </w:txbxContent>
+            </v:textbox>
+          </v:shape>
+        </w:pict>
+      </w:r>
+      <w:r>
+        <w:rPr>
+          <w:rFonts w:ascii="Consolas" w:hAnsi="Consolas"/>
+          <w:noProof/>
+          <w:color w:val="000000" w:themeColor="text1"/>
+        </w:rPr>
+        <w:pict w14:anchorId="6ED27A25">
+          <v:shape id="_x0000_s1028" type="#_x0000_t202" style="position:absolute;left:0;text-align:left;margin-left:28.8pt;margin-top:43.9pt;width:72.85pt;height:20.25pt;z-index:251660288">
+            <v:textbox>
+              <w:txbxContent>
+                <w:p>
+                  <w:pPr>
+                    <w:jc w:val="center"/>
+                  </w:pPr>
+                  <w:r>
+                    <w:t>Collection</w:t>
+                  </w:r>
+                </w:p>
+              </w:txbxContent>
+            </v:textbox>
+          </v:shape>
+        </w:pict>
+      </w:r>
+      <w:r>
+        <w:rPr>
+          <w:rFonts w:ascii="Consolas" w:hAnsi="Consolas"/>
+          <w:noProof/>
+          <w:color w:val="000000" w:themeColor="text1"/>
+        </w:rPr>
+        <w:pict w14:anchorId="6ED27A25">
+          <v:shape id="_x0000_s1027" type="#_x0000_t202" style="position:absolute;left:0;text-align:left;margin-left:-27.3pt;margin-top:21.2pt;width:56.1pt;height:20.95pt;z-index:251659264">
+            <v:textbox>
+              <w:txbxContent>
+                <w:p>
+                  <w:pPr>
+                    <w:jc w:val="center"/>
+                  </w:pPr>
+                  <w:r>
+                    <w:t>Iterable</w:t>
+                  </w:r>
+                </w:p>
+              </w:txbxContent>
+            </v:textbox>
+          </v:shape>
+        </w:pict>
+      </w:r>
+      <w:r>
+        <w:rPr>
+          <w:rFonts w:ascii="Consolas" w:hAnsi="Consolas"/>
+        </w:rPr>
+        <w:t>Abaixo observamos o resumo da hierarquia em um Diagrama:</w:t>
+      </w:r>
+      <w:r>
         <w:rPr>
           <w:rFonts w:ascii="Consolas" w:hAnsi="Consolas"/>
           <w:color w:val="00B050"/>
           <w:sz w:val="40"/>
           <w:szCs w:val="40"/>
-          <w:lang w:val="en-US"/>
-        </w:rPr>
-      </w:pPr>
-      <w:r>
+        </w:rPr>
+        <w:br w:type="page"/>
+      </w:r>
+    </w:p>
+    <w:p>
+      <w:pPr>
+        <w:jc w:val="center"/>
         <w:rPr>
           <w:rFonts w:ascii="Consolas" w:hAnsi="Consolas"/>
           <w:color w:val="00B050"/>
           <w:sz w:val="40"/>
           <w:szCs w:val="40"/>
-          <w:lang w:val="en-US"/>
-        </w:rPr>
-        <w:br w:type="page"/>
-      </w:r>
-    </w:p>
-    <w:p>
-      <w:pPr>
-        <w:jc w:val="center"/>
+        </w:rPr>
+      </w:pPr>
+      <w:r>
         <w:rPr>
           <w:rFonts w:ascii="Consolas" w:hAnsi="Consolas"/>
           <w:color w:val="00B050"/>
           <w:sz w:val="40"/>
           <w:szCs w:val="40"/>
         </w:rPr>
-      </w:pPr>
-      <w:r>
+        <w:lastRenderedPageBreak/>
+        <w:t>Conclusão</w:t>
+      </w:r>
+    </w:p>
+    <w:p>
+      <w:pPr>
         <w:rPr>
           <w:rFonts w:ascii="Consolas" w:hAnsi="Consolas"/>
           <w:color w:val="00B050"/>
           <w:sz w:val="40"/>
           <w:szCs w:val="40"/>
         </w:rPr>
-        <w:lastRenderedPageBreak/>
-        <w:t>Conclusão</w:t>
-      </w:r>
-    </w:p>
-    <w:p>
-      <w:pPr>
+      </w:pPr>
+      <w:r>
         <w:rPr>
           <w:rFonts w:ascii="Consolas" w:hAnsi="Consolas"/>
           <w:color w:val="00B050"/>
           <w:sz w:val="40"/>
           <w:szCs w:val="40"/>
         </w:rPr>
-      </w:pPr>
-      <w:r>
+        <w:br w:type="page"/>
+      </w:r>
+    </w:p>
+    <w:p>
+      <w:pPr>
+        <w:jc w:val="center"/>
         <w:rPr>
           <w:rFonts w:ascii="Consolas" w:hAnsi="Consolas"/>
           <w:color w:val="00B050"/>
           <w:sz w:val="40"/>
           <w:szCs w:val="40"/>
         </w:rPr>
-        <w:br w:type="page"/>
-      </w:r>
-    </w:p>
-    <w:p>
-      <w:pPr>
-        <w:jc w:val="center"/>
+      </w:pPr>
+      <w:r>
         <w:rPr>
           <w:rFonts w:ascii="Consolas" w:hAnsi="Consolas"/>
           <w:color w:val="00B050"/>
           <w:sz w:val="40"/>
           <w:szCs w:val="40"/>
         </w:rPr>
-      </w:pPr>
-      <w:r>
-        <w:rPr>
-          <w:rFonts w:ascii="Consolas" w:hAnsi="Consolas"/>
-          <w:color w:val="00B050"/>
-          <w:sz w:val="40"/>
-          <w:szCs w:val="40"/>
-        </w:rPr>
         <w:lastRenderedPageBreak/>
         <w:t>Referências</w:t>
       </w:r>
@@ -1640,8 +2234,30 @@
         <w:rPr>
           <w:rFonts w:ascii="Consolas" w:hAnsi="Consolas"/>
         </w:rPr>
-        <w:t>Java Collections: Como utilizar Collections</w:t>
-      </w:r>
+        <w:t xml:space="preserve">Java </w:t>
+      </w:r>
+      <w:proofErr w:type="spellStart"/>
+      <w:r>
+        <w:rPr>
+          <w:rFonts w:ascii="Consolas" w:hAnsi="Consolas"/>
+        </w:rPr>
+        <w:t>Collections</w:t>
+      </w:r>
+      <w:proofErr w:type="spellEnd"/>
+      <w:r>
+        <w:rPr>
+          <w:rFonts w:ascii="Consolas" w:hAnsi="Consolas"/>
+        </w:rPr>
+        <w:t xml:space="preserve">: Como utilizar </w:t>
+      </w:r>
+      <w:proofErr w:type="spellStart"/>
+      <w:r>
+        <w:rPr>
+          <w:rFonts w:ascii="Consolas" w:hAnsi="Consolas"/>
+        </w:rPr>
+        <w:t>Collections</w:t>
+      </w:r>
+      <w:proofErr w:type="spellEnd"/>
     </w:p>
     <w:p>
       <w:pPr>

</xml_diff>

<commit_message>
Terminando o Diagrama de Interfaces
</commit_message>
<xml_diff>
--- a/Euripedes Simões de Paula/Java/10 - Collections/Collections.docx
+++ b/Euripedes Simões de Paula/Java/10 - Collections/Collections.docx
@@ -13,7 +13,6 @@
           <w:szCs w:val="40"/>
         </w:rPr>
       </w:pPr>
-      <w:proofErr w:type="spellStart"/>
       <w:r>
         <w:rPr>
           <w:rFonts w:ascii="Consolas" w:hAnsi="Consolas"/>
@@ -23,7 +22,6 @@
         </w:rPr>
         <w:t>Collections</w:t>
       </w:r>
-      <w:proofErr w:type="spellEnd"/>
     </w:p>
     <w:p>
       <w:pPr>
@@ -311,7 +309,6 @@
         </w:rPr>
         <w:t xml:space="preserve"> incluem “</w:t>
       </w:r>
-      <w:proofErr w:type="spellStart"/>
       <w:r>
         <w:rPr>
           <w:rFonts w:ascii="Consolas" w:hAnsi="Consolas"/>
@@ -319,7 +316,6 @@
         </w:rPr>
         <w:t>List</w:t>
       </w:r>
-      <w:proofErr w:type="spellEnd"/>
       <w:r>
         <w:rPr>
           <w:rFonts w:ascii="Consolas" w:hAnsi="Consolas"/>
@@ -339,7 +335,6 @@
         </w:rPr>
         <w:t>” e “</w:t>
       </w:r>
-      <w:proofErr w:type="spellStart"/>
       <w:r>
         <w:rPr>
           <w:rFonts w:ascii="Consolas" w:hAnsi="Consolas"/>
@@ -347,7 +342,6 @@
         </w:rPr>
         <w:t>Queue</w:t>
       </w:r>
-      <w:proofErr w:type="spellEnd"/>
       <w:r>
         <w:rPr>
           <w:rFonts w:ascii="Consolas" w:hAnsi="Consolas"/>
@@ -485,7 +479,6 @@
           <w:rFonts w:ascii="Consolas" w:hAnsi="Consolas"/>
         </w:rPr>
       </w:pPr>
-      <w:proofErr w:type="spellStart"/>
       <w:r>
         <w:rPr>
           <w:rFonts w:ascii="Consolas" w:hAnsi="Consolas"/>
@@ -493,7 +486,6 @@
         </w:rPr>
         <w:t>List</w:t>
       </w:r>
-      <w:proofErr w:type="spellEnd"/>
       <w:r>
         <w:rPr>
           <w:rFonts w:ascii="Consolas" w:hAnsi="Consolas"/>
@@ -534,7 +526,6 @@
         </w:rPr>
         <w:t>As suas implementações são: “</w:t>
       </w:r>
-      <w:proofErr w:type="spellStart"/>
       <w:r>
         <w:rPr>
           <w:rFonts w:ascii="Consolas" w:hAnsi="Consolas"/>
@@ -542,14 +533,12 @@
         </w:rPr>
         <w:t>ArrayList</w:t>
       </w:r>
-      <w:proofErr w:type="spellEnd"/>
       <w:r>
         <w:rPr>
           <w:rFonts w:ascii="Consolas" w:hAnsi="Consolas"/>
         </w:rPr>
         <w:t>”, “</w:t>
       </w:r>
-      <w:proofErr w:type="spellStart"/>
       <w:r>
         <w:rPr>
           <w:rFonts w:ascii="Consolas" w:hAnsi="Consolas"/>
@@ -557,7 +546,6 @@
         </w:rPr>
         <w:t>LinkedList</w:t>
       </w:r>
-      <w:proofErr w:type="spellEnd"/>
       <w:r>
         <w:rPr>
           <w:rFonts w:ascii="Consolas" w:hAnsi="Consolas"/>
@@ -1029,7 +1017,6 @@
           <w:rFonts w:ascii="Consolas" w:hAnsi="Consolas"/>
         </w:rPr>
       </w:pPr>
-      <w:proofErr w:type="spellStart"/>
       <w:r>
         <w:rPr>
           <w:rFonts w:ascii="Consolas" w:hAnsi="Consolas"/>
@@ -1037,7 +1024,6 @@
         </w:rPr>
         <w:t>Queue</w:t>
       </w:r>
-      <w:proofErr w:type="spellEnd"/>
       <w:r>
         <w:rPr>
           <w:rFonts w:ascii="Consolas" w:hAnsi="Consolas"/>
@@ -1078,7 +1064,6 @@
         </w:rPr>
         <w:t>As suas implementações são: “</w:t>
       </w:r>
-      <w:proofErr w:type="spellStart"/>
       <w:r>
         <w:rPr>
           <w:rFonts w:ascii="Consolas" w:hAnsi="Consolas"/>
@@ -1086,7 +1071,6 @@
         </w:rPr>
         <w:t>LinkedList</w:t>
       </w:r>
-      <w:proofErr w:type="spellEnd"/>
       <w:r>
         <w:rPr>
           <w:rFonts w:ascii="Consolas" w:hAnsi="Consolas"/>
@@ -1344,119 +1328,116 @@
         <w:ind w:left="-567" w:right="-568"/>
         <w:rPr>
           <w:rFonts w:ascii="Consolas" w:hAnsi="Consolas"/>
-        </w:rPr>
-      </w:pPr>
-      <w:r>
-        <w:rPr>
-          <w:rFonts w:ascii="Consolas" w:hAnsi="Consolas"/>
-        </w:rPr>
-        <w:t>Os seus métodos principais são: “</w:t>
-      </w:r>
-      <w:proofErr w:type="spellStart"/>
-      <w:r>
-        <w:rPr>
-          <w:rFonts w:ascii="Consolas" w:hAnsi="Consolas"/>
-          <w:color w:val="92D050"/>
-        </w:rPr>
-        <w:t>put</w:t>
-      </w:r>
-      <w:proofErr w:type="spellEnd"/>
-      <w:r>
-        <w:rPr>
-          <w:rFonts w:ascii="Consolas" w:hAnsi="Consolas"/>
-          <w:color w:val="92D050"/>
-        </w:rPr>
-        <w:t xml:space="preserve">(K </w:t>
-      </w:r>
-      <w:proofErr w:type="spellStart"/>
-      <w:r>
-        <w:rPr>
-          <w:rFonts w:ascii="Consolas" w:hAnsi="Consolas"/>
-          <w:color w:val="92D050"/>
-        </w:rPr>
-        <w:t>key</w:t>
-      </w:r>
-      <w:proofErr w:type="spellEnd"/>
-      <w:r>
-        <w:rPr>
-          <w:rFonts w:ascii="Consolas" w:hAnsi="Consolas"/>
-          <w:color w:val="92D050"/>
-        </w:rPr>
-        <w:t xml:space="preserve">, V </w:t>
-      </w:r>
-      <w:proofErr w:type="spellStart"/>
-      <w:r>
-        <w:rPr>
-          <w:rFonts w:ascii="Consolas" w:hAnsi="Consolas"/>
-          <w:color w:val="92D050"/>
-        </w:rPr>
-        <w:t>value</w:t>
-      </w:r>
-      <w:proofErr w:type="spellEnd"/>
-      <w:r>
-        <w:rPr>
-          <w:rFonts w:ascii="Consolas" w:hAnsi="Consolas"/>
-          <w:color w:val="92D050"/>
-        </w:rPr>
-        <w:t>)</w:t>
-      </w:r>
-      <w:r>
-        <w:rPr>
-          <w:rFonts w:ascii="Consolas" w:hAnsi="Consolas"/>
+          <w:lang w:val="en-US"/>
+        </w:rPr>
+      </w:pPr>
+      <w:proofErr w:type="spellStart"/>
+      <w:r>
+        <w:rPr>
+          <w:rFonts w:ascii="Consolas" w:hAnsi="Consolas"/>
+          <w:lang w:val="en-US"/>
+        </w:rPr>
+        <w:t>Os</w:t>
+      </w:r>
+      <w:proofErr w:type="spellEnd"/>
+      <w:r>
+        <w:rPr>
+          <w:rFonts w:ascii="Consolas" w:hAnsi="Consolas"/>
+          <w:lang w:val="en-US"/>
+        </w:rPr>
+        <w:t xml:space="preserve"> </w:t>
+      </w:r>
+      <w:proofErr w:type="spellStart"/>
+      <w:r>
+        <w:rPr>
+          <w:rFonts w:ascii="Consolas" w:hAnsi="Consolas"/>
+          <w:lang w:val="en-US"/>
+        </w:rPr>
+        <w:t>seus</w:t>
+      </w:r>
+      <w:proofErr w:type="spellEnd"/>
+      <w:r>
+        <w:rPr>
+          <w:rFonts w:ascii="Consolas" w:hAnsi="Consolas"/>
+          <w:lang w:val="en-US"/>
+        </w:rPr>
+        <w:t xml:space="preserve"> </w:t>
+      </w:r>
+      <w:proofErr w:type="spellStart"/>
+      <w:r>
+        <w:rPr>
+          <w:rFonts w:ascii="Consolas" w:hAnsi="Consolas"/>
+          <w:lang w:val="en-US"/>
+        </w:rPr>
+        <w:t>métodos</w:t>
+      </w:r>
+      <w:proofErr w:type="spellEnd"/>
+      <w:r>
+        <w:rPr>
+          <w:rFonts w:ascii="Consolas" w:hAnsi="Consolas"/>
+          <w:lang w:val="en-US"/>
+        </w:rPr>
+        <w:t xml:space="preserve"> </w:t>
+      </w:r>
+      <w:proofErr w:type="spellStart"/>
+      <w:r>
+        <w:rPr>
+          <w:rFonts w:ascii="Consolas" w:hAnsi="Consolas"/>
+          <w:lang w:val="en-US"/>
+        </w:rPr>
+        <w:t>principais</w:t>
+      </w:r>
+      <w:proofErr w:type="spellEnd"/>
+      <w:r>
+        <w:rPr>
+          <w:rFonts w:ascii="Consolas" w:hAnsi="Consolas"/>
+          <w:lang w:val="en-US"/>
+        </w:rPr>
+        <w:t xml:space="preserve"> </w:t>
+      </w:r>
+      <w:proofErr w:type="spellStart"/>
+      <w:r>
+        <w:rPr>
+          <w:rFonts w:ascii="Consolas" w:hAnsi="Consolas"/>
+          <w:lang w:val="en-US"/>
+        </w:rPr>
+        <w:t>são</w:t>
+      </w:r>
+      <w:proofErr w:type="spellEnd"/>
+      <w:r>
+        <w:rPr>
+          <w:rFonts w:ascii="Consolas" w:hAnsi="Consolas"/>
+          <w:lang w:val="en-US"/>
+        </w:rPr>
+        <w:t>: “</w:t>
+      </w:r>
+      <w:r>
+        <w:rPr>
+          <w:rFonts w:ascii="Consolas" w:hAnsi="Consolas"/>
+          <w:color w:val="92D050"/>
+          <w:lang w:val="en-US"/>
+        </w:rPr>
+        <w:t>put(K key, V value)</w:t>
+      </w:r>
+      <w:r>
+        <w:rPr>
+          <w:rFonts w:ascii="Consolas" w:hAnsi="Consolas"/>
+          <w:lang w:val="en-US"/>
         </w:rPr>
         <w:t>”, “</w:t>
       </w:r>
-      <w:proofErr w:type="spellStart"/>
-      <w:r>
-        <w:rPr>
-          <w:rFonts w:ascii="Consolas" w:hAnsi="Consolas"/>
-          <w:color w:val="92D050"/>
-        </w:rPr>
-        <w:t>get</w:t>
-      </w:r>
-      <w:proofErr w:type="spellEnd"/>
-      <w:r>
-        <w:rPr>
-          <w:rFonts w:ascii="Consolas" w:hAnsi="Consolas"/>
-          <w:color w:val="92D050"/>
-        </w:rPr>
-        <w:t>(</w:t>
-      </w:r>
-      <w:proofErr w:type="spellStart"/>
-      <w:r>
-        <w:rPr>
-          <w:rFonts w:ascii="Consolas" w:hAnsi="Consolas"/>
-          <w:color w:val="92D050"/>
-        </w:rPr>
-        <w:t>Object</w:t>
-      </w:r>
-      <w:proofErr w:type="spellEnd"/>
-      <w:r>
-        <w:rPr>
-          <w:rFonts w:ascii="Consolas" w:hAnsi="Consolas"/>
-          <w:color w:val="92D050"/>
-        </w:rPr>
-        <w:t xml:space="preserve"> </w:t>
-      </w:r>
-      <w:proofErr w:type="spellStart"/>
-      <w:r>
-        <w:rPr>
-          <w:rFonts w:ascii="Consolas" w:hAnsi="Consolas"/>
-          <w:color w:val="92D050"/>
-        </w:rPr>
-        <w:t>key</w:t>
-      </w:r>
-      <w:proofErr w:type="spellEnd"/>
-      <w:r>
-        <w:rPr>
-          <w:rFonts w:ascii="Consolas" w:hAnsi="Consolas"/>
-          <w:color w:val="92D050"/>
-        </w:rPr>
-        <w:t>)</w:t>
-      </w:r>
-      <w:r>
-        <w:rPr>
-          <w:rFonts w:ascii="Consolas" w:hAnsi="Consolas"/>
+      <w:r>
+        <w:rPr>
+          <w:rFonts w:ascii="Consolas" w:hAnsi="Consolas"/>
+          <w:color w:val="92D050"/>
+          <w:lang w:val="en-US"/>
+        </w:rPr>
+        <w:t>get(Object key)</w:t>
+      </w:r>
+      <w:r>
+        <w:rPr>
+          <w:rFonts w:ascii="Consolas" w:hAnsi="Consolas"/>
+          <w:lang w:val="en-US"/>
         </w:rPr>
         <w:t>”, “</w:t>
       </w:r>
@@ -1464,44 +1445,14 @@
         <w:rPr>
           <w:rFonts w:ascii="Consolas" w:hAnsi="Consolas"/>
           <w:color w:val="92D050"/>
-        </w:rPr>
-        <w:t>remove(</w:t>
-      </w:r>
-      <w:proofErr w:type="spellStart"/>
-      <w:r>
-        <w:rPr>
-          <w:rFonts w:ascii="Consolas" w:hAnsi="Consolas"/>
-          <w:color w:val="92D050"/>
-        </w:rPr>
-        <w:t>Object</w:t>
-      </w:r>
-      <w:proofErr w:type="spellEnd"/>
-      <w:r>
-        <w:rPr>
-          <w:rFonts w:ascii="Consolas" w:hAnsi="Consolas"/>
-          <w:color w:val="92D050"/>
-        </w:rPr>
-        <w:t xml:space="preserve"> </w:t>
-      </w:r>
-      <w:proofErr w:type="spellStart"/>
-      <w:r>
-        <w:rPr>
-          <w:rFonts w:ascii="Consolas" w:hAnsi="Consolas"/>
-          <w:color w:val="92D050"/>
-        </w:rPr>
-        <w:t>key</w:t>
-      </w:r>
-      <w:proofErr w:type="spellEnd"/>
-      <w:r>
-        <w:rPr>
-          <w:rFonts w:ascii="Consolas" w:hAnsi="Consolas"/>
-          <w:color w:val="92D050"/>
-        </w:rPr>
-        <w:t>)</w:t>
-      </w:r>
-      <w:r>
-        <w:rPr>
-          <w:rFonts w:ascii="Consolas" w:hAnsi="Consolas"/>
+          <w:lang w:val="en-US"/>
+        </w:rPr>
+        <w:t>remove(Object key)</w:t>
+      </w:r>
+      <w:r>
+        <w:rPr>
+          <w:rFonts w:ascii="Consolas" w:hAnsi="Consolas"/>
+          <w:lang w:val="en-US"/>
         </w:rPr>
         <w:t>”, “</w:t>
       </w:r>
@@ -1510,6 +1461,7 @@
         <w:rPr>
           <w:rFonts w:ascii="Consolas" w:hAnsi="Consolas"/>
           <w:color w:val="92D050"/>
+          <w:lang w:val="en-US"/>
         </w:rPr>
         <w:t>constainsKey</w:t>
       </w:r>
@@ -1518,88 +1470,44 @@
         <w:rPr>
           <w:rFonts w:ascii="Consolas" w:hAnsi="Consolas"/>
           <w:color w:val="92D050"/>
-        </w:rPr>
-        <w:t>(</w:t>
-      </w:r>
-      <w:proofErr w:type="spellStart"/>
-      <w:r>
-        <w:rPr>
-          <w:rFonts w:ascii="Consolas" w:hAnsi="Consolas"/>
-          <w:color w:val="92D050"/>
-        </w:rPr>
-        <w:t>Object</w:t>
-      </w:r>
-      <w:proofErr w:type="spellEnd"/>
-      <w:r>
-        <w:rPr>
-          <w:rFonts w:ascii="Consolas" w:hAnsi="Consolas"/>
-          <w:color w:val="92D050"/>
-        </w:rPr>
-        <w:t xml:space="preserve"> </w:t>
-      </w:r>
-      <w:proofErr w:type="spellStart"/>
-      <w:r>
-        <w:rPr>
-          <w:rFonts w:ascii="Consolas" w:hAnsi="Consolas"/>
-          <w:color w:val="92D050"/>
-        </w:rPr>
-        <w:t>key</w:t>
-      </w:r>
-      <w:proofErr w:type="spellEnd"/>
-      <w:r>
-        <w:rPr>
-          <w:rFonts w:ascii="Consolas" w:hAnsi="Consolas"/>
-          <w:color w:val="92D050"/>
-        </w:rPr>
-        <w:t>)</w:t>
-      </w:r>
-      <w:r>
-        <w:rPr>
-          <w:rFonts w:ascii="Consolas" w:hAnsi="Consolas"/>
+          <w:lang w:val="en-US"/>
+        </w:rPr>
+        <w:t>(Object key)</w:t>
+      </w:r>
+      <w:r>
+        <w:rPr>
+          <w:rFonts w:ascii="Consolas" w:hAnsi="Consolas"/>
+          <w:lang w:val="en-US"/>
         </w:rPr>
         <w:t>”, “</w:t>
       </w:r>
-      <w:proofErr w:type="spellStart"/>
-      <w:r>
-        <w:rPr>
-          <w:rFonts w:ascii="Consolas" w:hAnsi="Consolas"/>
-          <w:color w:val="92D050"/>
-        </w:rPr>
-        <w:t>keyset</w:t>
-      </w:r>
-      <w:proofErr w:type="spellEnd"/>
-      <w:r>
-        <w:rPr>
-          <w:rFonts w:ascii="Consolas" w:hAnsi="Consolas"/>
-          <w:color w:val="92D050"/>
-        </w:rPr>
-        <w:t>()</w:t>
-      </w:r>
-      <w:r>
-        <w:rPr>
-          <w:rFonts w:ascii="Consolas" w:hAnsi="Consolas"/>
+      <w:r>
+        <w:rPr>
+          <w:rFonts w:ascii="Consolas" w:hAnsi="Consolas"/>
+          <w:color w:val="92D050"/>
+          <w:lang w:val="en-US"/>
+        </w:rPr>
+        <w:t>keyset()</w:t>
+      </w:r>
+      <w:r>
+        <w:rPr>
+          <w:rFonts w:ascii="Consolas" w:hAnsi="Consolas"/>
+          <w:lang w:val="en-US"/>
         </w:rPr>
         <w:t>” e “</w:t>
       </w:r>
-      <w:proofErr w:type="spellStart"/>
-      <w:r>
-        <w:rPr>
-          <w:rFonts w:ascii="Consolas" w:hAnsi="Consolas"/>
-          <w:color w:val="92D050"/>
-        </w:rPr>
-        <w:t>values</w:t>
-      </w:r>
-      <w:proofErr w:type="spellEnd"/>
-      <w:r>
-        <w:rPr>
-          <w:rFonts w:ascii="Consolas" w:hAnsi="Consolas"/>
-          <w:color w:val="92D050"/>
-        </w:rPr>
-        <w:t>()</w:t>
-      </w:r>
-      <w:r>
-        <w:rPr>
-          <w:rFonts w:ascii="Consolas" w:hAnsi="Consolas"/>
+      <w:r>
+        <w:rPr>
+          <w:rFonts w:ascii="Consolas" w:hAnsi="Consolas"/>
+          <w:color w:val="92D050"/>
+          <w:lang w:val="en-US"/>
+        </w:rPr>
+        <w:t>values()</w:t>
+      </w:r>
+      <w:r>
+        <w:rPr>
+          <w:rFonts w:ascii="Consolas" w:hAnsi="Consolas"/>
+          <w:lang w:val="en-US"/>
         </w:rPr>
         <w:t>”.</w:t>
       </w:r>
@@ -1617,7 +1525,21 @@
           <w:noProof/>
           <w:color w:val="000000" w:themeColor="text1"/>
         </w:rPr>
-        <w:pict w14:anchorId="1475BEB9">
+        <w:pict w14:anchorId="42A63C0C">
+          <v:shapetype id="_x0000_t32" coordsize="21600,21600" o:spt="32" o:oned="t" path="m,l21600,21600e" filled="f">
+            <v:path arrowok="t" fillok="f" o:connecttype="none"/>
+            <o:lock v:ext="edit" shapetype="t"/>
+          </v:shapetype>
+          <v:shape id="_x0000_s1068" type="#_x0000_t32" style="position:absolute;left:0;text-align:left;margin-left:300.65pt;margin-top:101.1pt;width:39.3pt;height:0;z-index:251701248" o:connectortype="straight" strokecolor="red"/>
+        </w:pict>
+      </w:r>
+      <w:r>
+        <w:rPr>
+          <w:rFonts w:ascii="Consolas" w:hAnsi="Consolas"/>
+          <w:noProof/>
+          <w:color w:val="000000" w:themeColor="text1"/>
+        </w:rPr>
+        <w:pict w14:anchorId="1CFC9516">
           <v:shapetype id="_x0000_t34" coordsize="21600,21600" o:spt="34" o:oned="t" adj="10800" path="m,l@0,0@0,21600,21600,21600e" filled="f">
             <v:stroke joinstyle="miter"/>
             <v:formulas>
@@ -1629,7 +1551,7 @@
             </v:handles>
             <o:lock v:ext="edit" shapetype="t"/>
           </v:shapetype>
-          <v:shape id="_x0000_s1054" type="#_x0000_t34" style="position:absolute;left:0;text-align:left;margin-left:220.45pt;margin-top:267.2pt;width:40.15pt;height:14.75pt;z-index:251686912" o:connectortype="elbow" adj="161,-1005096,-164354" strokecolor="red"/>
+          <v:shape id="_x0000_s1063" type="#_x0000_t34" style="position:absolute;left:0;text-align:left;margin-left:280.35pt;margin-top:62.95pt;width:79.55pt;height:38.95pt;rotation:90;flip:x;z-index:251696128" o:connectortype="elbow" adj="21491,282963,-104728" strokecolor="red"/>
         </w:pict>
       </w:r>
       <w:r>
@@ -1639,11 +1561,7 @@
           <w:color w:val="000000" w:themeColor="text1"/>
         </w:rPr>
         <w:pict w14:anchorId="42A63C0C">
-          <v:shapetype id="_x0000_t32" coordsize="21600,21600" o:spt="32" o:oned="t" path="m,l21600,21600e" filled="f">
-            <v:path arrowok="t" fillok="f" o:connecttype="none"/>
-            <o:lock v:ext="edit" shapetype="t"/>
-          </v:shapetype>
-          <v:shape id="_x0000_s1053" type="#_x0000_t32" style="position:absolute;left:0;text-align:left;margin-left:139.2pt;margin-top:210.55pt;width:39.65pt;height:.05pt;z-index:251685888" o:connectortype="straight" strokecolor="red"/>
+          <v:shape id="_x0000_s1065" type="#_x0000_t32" style="position:absolute;left:0;text-align:left;margin-left:300.65pt;margin-top:54.75pt;width:39.65pt;height:.05pt;z-index:251698176" o:connectortype="straight" strokecolor="red"/>
         </w:pict>
       </w:r>
       <w:r>
@@ -1653,87 +1571,7 @@
           <w:color w:val="000000" w:themeColor="text1"/>
         </w:rPr>
         <w:pict w14:anchorId="42A63C0C">
-          <v:shape id="_x0000_s1052" type="#_x0000_t32" style="position:absolute;left:0;text-align:left;margin-left:140.25pt;margin-top:234.1pt;width:38.25pt;height:.05pt;z-index:251684864" o:connectortype="straight" strokecolor="red"/>
-        </w:pict>
-      </w:r>
-      <w:r>
-        <w:rPr>
-          <w:rFonts w:ascii="Consolas" w:hAnsi="Consolas"/>
-          <w:noProof/>
-          <w:color w:val="000000" w:themeColor="text1"/>
-        </w:rPr>
-        <w:pict w14:anchorId="1CFC9516">
-          <v:shape id="_x0000_s1051" type="#_x0000_t34" style="position:absolute;left:0;text-align:left;margin-left:128.85pt;margin-top:208.35pt;width:60.4pt;height:38.95pt;rotation:90;flip:x;z-index:251683840" o:connectortype="elbow" adj="21850,342051,-80321" strokecolor="red"/>
-        </w:pict>
-      </w:r>
-      <w:r>
-        <w:rPr>
-          <w:rFonts w:ascii="Consolas" w:hAnsi="Consolas"/>
-          <w:noProof/>
-          <w:color w:val="000000" w:themeColor="text1"/>
-        </w:rPr>
-        <w:pict w14:anchorId="42A63C0C">
-          <v:shape id="_x0000_s1050" type="#_x0000_t32" style="position:absolute;left:0;text-align:left;margin-left:139.55pt;margin-top:100.2pt;width:36.05pt;height:0;z-index:251682816" o:connectortype="straight" strokecolor="red"/>
-        </w:pict>
-      </w:r>
-      <w:r>
-        <w:rPr>
-          <w:rFonts w:ascii="Consolas" w:hAnsi="Consolas"/>
-          <w:noProof/>
-          <w:color w:val="000000" w:themeColor="text1"/>
-        </w:rPr>
-        <w:pict w14:anchorId="42A63C0C">
-          <v:shape id="_x0000_s1049" type="#_x0000_t32" style="position:absolute;left:0;text-align:left;margin-left:139.9pt;margin-top:121.8pt;width:36.05pt;height:0;z-index:251681792" o:connectortype="straight" strokecolor="red"/>
-        </w:pict>
-      </w:r>
-      <w:r>
-        <w:rPr>
-          <w:rFonts w:ascii="Consolas" w:hAnsi="Consolas"/>
-          <w:noProof/>
-          <w:color w:val="000000" w:themeColor="text1"/>
-        </w:rPr>
-        <w:pict w14:anchorId="42A63C0C">
-          <v:shape id="_x0000_s1048" type="#_x0000_t32" style="position:absolute;left:0;text-align:left;margin-left:139.55pt;margin-top:144.15pt;width:36.05pt;height:0;z-index:251680768" o:connectortype="straight" strokecolor="red"/>
-        </w:pict>
-      </w:r>
-      <w:r>
-        <w:rPr>
-          <w:rFonts w:ascii="Consolas" w:hAnsi="Consolas"/>
-          <w:noProof/>
-          <w:color w:val="000000" w:themeColor="text1"/>
-        </w:rPr>
-        <w:pict w14:anchorId="1C3E74CA">
-          <v:shape id="_x0000_s1047" type="#_x0000_t34" style="position:absolute;left:0;text-align:left;margin-left:119.35pt;margin-top:107.75pt;width:76.8pt;height:36.4pt;rotation:90;flip:x;z-index:251679744" o:connectortype="elbow" adj="21501,300679,-63169" strokecolor="red"/>
-        </w:pict>
-      </w:r>
-      <w:r>
-        <w:rPr>
-          <w:rFonts w:ascii="Consolas" w:hAnsi="Consolas"/>
-          <w:noProof/>
-          <w:color w:val="000000" w:themeColor="text1"/>
-        </w:rPr>
-        <w:pict w14:anchorId="42A63C0C">
-          <v:shape id="_x0000_s1046" type="#_x0000_t32" style="position:absolute;left:0;text-align:left;margin-left:64.9pt;margin-top:188.85pt;width:38.25pt;height:.05pt;z-index:251678720" o:connectortype="straight" strokecolor="red"/>
-        </w:pict>
-      </w:r>
-      <w:r>
-        <w:rPr>
-          <w:rFonts w:ascii="Consolas" w:hAnsi="Consolas"/>
-          <w:noProof/>
-          <w:color w:val="000000" w:themeColor="text1"/>
-        </w:rPr>
-        <w:pict w14:anchorId="42A63C0C">
-          <v:shape id="_x0000_s1045" type="#_x0000_t32" style="position:absolute;left:0;text-align:left;margin-left:65.25pt;margin-top:78.05pt;width:36.75pt;height:.05pt;z-index:251677696" o:connectortype="straight" strokecolor="red"/>
-        </w:pict>
-      </w:r>
-      <w:r>
-        <w:rPr>
-          <w:rFonts w:ascii="Consolas" w:hAnsi="Consolas"/>
-          <w:noProof/>
-          <w:color w:val="000000" w:themeColor="text1"/>
-        </w:rPr>
-        <w:pict w14:anchorId="4E50526A">
-          <v:shape id="_x0000_s1040" type="#_x0000_t34" style="position:absolute;left:0;text-align:left;margin-left:-35pt;margin-top:164.4pt;width:238.35pt;height:37.85pt;rotation:90;flip:x;z-index:251672576" o:connectortype="elbow" adj="21658,275807,-13621" strokecolor="red"/>
+          <v:shape id="_x0000_s1064" type="#_x0000_t32" style="position:absolute;left:0;text-align:left;margin-left:300.65pt;margin-top:78.35pt;width:39.3pt;height:0;z-index:251697152" o:connectortype="straight" strokecolor="red"/>
         </w:pict>
       </w:r>
       <w:r>
@@ -1747,7 +1585,108 @@
             <v:stroke joinstyle="miter"/>
             <v:path gradientshapeok="t" o:connecttype="rect"/>
           </v:shapetype>
-          <v:shape id="_x0000_s1044" type="#_x0000_t202" style="position:absolute;left:0;text-align:left;margin-left:175.95pt;margin-top:367.85pt;width:82.1pt;height:20.95pt;z-index:251676672">
+          <v:shape id="_x0000_s1058" type="#_x0000_t202" style="position:absolute;left:0;text-align:left;margin-left:264.6pt;margin-top:21.8pt;width:72.85pt;height:20.05pt;z-index:251691008">
+            <v:textbox>
+              <w:txbxContent>
+                <w:p>
+                  <w:pPr>
+                    <w:jc w:val="center"/>
+                  </w:pPr>
+                  <w:r>
+                    <w:t>Map</w:t>
+                  </w:r>
+                </w:p>
+              </w:txbxContent>
+            </v:textbox>
+          </v:shape>
+        </w:pict>
+      </w:r>
+      <w:r>
+        <w:rPr>
+          <w:rFonts w:ascii="Consolas" w:hAnsi="Consolas"/>
+          <w:noProof/>
+          <w:color w:val="000000" w:themeColor="text1"/>
+        </w:rPr>
+        <w:pict w14:anchorId="42A63C0C">
+          <v:shape id="_x0000_s1057" type="#_x0000_t32" style="position:absolute;left:0;text-align:left;margin-left:139.2pt;margin-top:327.05pt;width:38.75pt;height:.05pt;z-index:251689984" o:connectortype="straight" strokecolor="red"/>
+        </w:pict>
+      </w:r>
+      <w:r>
+        <w:rPr>
+          <w:rFonts w:ascii="Consolas" w:hAnsi="Consolas"/>
+          <w:noProof/>
+          <w:color w:val="000000" w:themeColor="text1"/>
+        </w:rPr>
+        <w:pict w14:anchorId="6ED27A25">
+          <v:shape id="_x0000_s1042" type="#_x0000_t202" style="position:absolute;left:0;text-align:left;margin-left:177.6pt;margin-top:315.9pt;width:82.1pt;height:20.95pt;z-index:251674624">
+            <v:textbox>
+              <w:txbxContent>
+                <w:p>
+                  <w:pPr>
+                    <w:jc w:val="center"/>
+                  </w:pPr>
+                  <w:r>
+                    <w:t>LinkedList</w:t>
+                  </w:r>
+                </w:p>
+              </w:txbxContent>
+            </v:textbox>
+          </v:shape>
+        </w:pict>
+      </w:r>
+      <w:r>
+        <w:rPr>
+          <w:rFonts w:ascii="Consolas" w:hAnsi="Consolas"/>
+          <w:noProof/>
+          <w:color w:val="000000" w:themeColor="text1"/>
+        </w:rPr>
+        <w:pict w14:anchorId="42A63C0C">
+          <v:shape id="_x0000_s1056" type="#_x0000_t32" style="position:absolute;left:0;text-align:left;margin-left:139.7pt;margin-top:352.95pt;width:38.25pt;height:.05pt;z-index:251688960" o:connectortype="straight" strokecolor="red"/>
+        </w:pict>
+      </w:r>
+      <w:r>
+        <w:rPr>
+          <w:rFonts w:ascii="Consolas" w:hAnsi="Consolas"/>
+          <w:noProof/>
+          <w:color w:val="000000" w:themeColor="text1"/>
+        </w:rPr>
+        <w:pict w14:anchorId="6ED27A25">
+          <v:shape id="_x0000_s1043" type="#_x0000_t202" style="position:absolute;left:0;text-align:left;margin-left:177.8pt;margin-top:342.15pt;width:82.1pt;height:20.95pt;z-index:251675648">
+            <v:textbox>
+              <w:txbxContent>
+                <w:p>
+                  <w:pPr>
+                    <w:jc w:val="center"/>
+                  </w:pPr>
+                  <w:proofErr w:type="spellStart"/>
+                  <w:r>
+                    <w:t>ArrayDeque</w:t>
+                  </w:r>
+                  <w:proofErr w:type="spellEnd"/>
+                </w:p>
+              </w:txbxContent>
+            </v:textbox>
+          </v:shape>
+        </w:pict>
+      </w:r>
+      <w:r>
+        <w:rPr>
+          <w:rFonts w:ascii="Consolas" w:hAnsi="Consolas"/>
+          <w:noProof/>
+          <w:color w:val="000000" w:themeColor="text1"/>
+        </w:rPr>
+        <w:pict w14:anchorId="1CFC9516">
+          <v:shape id="_x0000_s1055" type="#_x0000_t34" style="position:absolute;left:0;text-align:left;margin-left:125.9pt;margin-top:326.2pt;width:66pt;height:38.65pt;rotation:90;flip:x;z-index:251687936" o:connectortype="elbow" adj="21698,408919,-73505" strokecolor="red"/>
+        </w:pict>
+      </w:r>
+      <w:r>
+        <w:rPr>
+          <w:rFonts w:ascii="Consolas" w:hAnsi="Consolas"/>
+          <w:noProof/>
+          <w:color w:val="000000" w:themeColor="text1"/>
+        </w:rPr>
+        <w:pict w14:anchorId="6ED27A25">
+          <v:shape id="_x0000_s1044" type="#_x0000_t202" style="position:absolute;left:0;text-align:left;margin-left:177.95pt;margin-top:367.85pt;width:82.1pt;height:20.95pt;z-index:251676672">
             <v:textbox>
               <w:txbxContent>
                 <w:p>
@@ -1771,48 +1710,108 @@
           <w:noProof/>
           <w:color w:val="000000" w:themeColor="text1"/>
         </w:rPr>
-        <w:pict w14:anchorId="6ED27A25">
-          <v:shape id="_x0000_s1043" type="#_x0000_t202" style="position:absolute;left:0;text-align:left;margin-left:176pt;margin-top:342.15pt;width:82.1pt;height:20.95pt;z-index:251675648">
-            <v:textbox>
-              <w:txbxContent>
-                <w:p>
-                  <w:pPr>
-                    <w:jc w:val="center"/>
-                  </w:pPr>
-                  <w:proofErr w:type="spellStart"/>
-                  <w:r>
-                    <w:t>ArrayDeque</w:t>
-                  </w:r>
-                  <w:proofErr w:type="spellEnd"/>
-                </w:p>
-              </w:txbxContent>
-            </v:textbox>
-          </v:shape>
-        </w:pict>
-      </w:r>
-      <w:r>
-        <w:rPr>
-          <w:rFonts w:ascii="Consolas" w:hAnsi="Consolas"/>
-          <w:noProof/>
-          <w:color w:val="000000" w:themeColor="text1"/>
-        </w:rPr>
-        <w:pict w14:anchorId="6ED27A25">
-          <v:shape id="_x0000_s1042" type="#_x0000_t202" style="position:absolute;left:0;text-align:left;margin-left:176pt;margin-top:315.9pt;width:82.1pt;height:20.95pt;z-index:251674624">
-            <v:textbox>
-              <w:txbxContent>
-                <w:p>
-                  <w:pPr>
-                    <w:jc w:val="center"/>
-                  </w:pPr>
-                  <w:proofErr w:type="spellStart"/>
-                  <w:r>
-                    <w:t>LinkedList</w:t>
-                  </w:r>
-                  <w:proofErr w:type="spellEnd"/>
-                </w:p>
-              </w:txbxContent>
-            </v:textbox>
-          </v:shape>
+        <w:pict w14:anchorId="1475BEB9">
+          <v:shape id="_x0000_s1054" type="#_x0000_t34" style="position:absolute;left:0;text-align:left;margin-left:220.45pt;margin-top:267.2pt;width:40.15pt;height:14.75pt;z-index:251686912" o:connectortype="elbow" adj="161,-1005096,-164354" strokecolor="red"/>
+        </w:pict>
+      </w:r>
+      <w:r>
+        <w:rPr>
+          <w:rFonts w:ascii="Consolas" w:hAnsi="Consolas"/>
+          <w:noProof/>
+          <w:color w:val="000000" w:themeColor="text1"/>
+        </w:rPr>
+        <w:pict w14:anchorId="42A63C0C">
+          <v:shape id="_x0000_s1053" type="#_x0000_t32" style="position:absolute;left:0;text-align:left;margin-left:139.2pt;margin-top:210.55pt;width:39.65pt;height:.05pt;z-index:251685888" o:connectortype="straight" strokecolor="red"/>
+        </w:pict>
+      </w:r>
+      <w:r>
+        <w:rPr>
+          <w:rFonts w:ascii="Consolas" w:hAnsi="Consolas"/>
+          <w:noProof/>
+          <w:color w:val="000000" w:themeColor="text1"/>
+        </w:rPr>
+        <w:pict w14:anchorId="42A63C0C">
+          <v:shape id="_x0000_s1052" type="#_x0000_t32" style="position:absolute;left:0;text-align:left;margin-left:140.25pt;margin-top:234.1pt;width:38.25pt;height:.05pt;z-index:251684864" o:connectortype="straight" strokecolor="red"/>
+        </w:pict>
+      </w:r>
+      <w:r>
+        <w:rPr>
+          <w:rFonts w:ascii="Consolas" w:hAnsi="Consolas"/>
+          <w:noProof/>
+          <w:color w:val="000000" w:themeColor="text1"/>
+        </w:rPr>
+        <w:pict w14:anchorId="1CFC9516">
+          <v:shape id="_x0000_s1051" type="#_x0000_t34" style="position:absolute;left:0;text-align:left;margin-left:128.85pt;margin-top:208.35pt;width:60.4pt;height:38.95pt;rotation:90;flip:x;z-index:251683840" o:connectortype="elbow" adj="21850,342051,-80321" strokecolor="red"/>
+        </w:pict>
+      </w:r>
+      <w:r>
+        <w:rPr>
+          <w:rFonts w:ascii="Consolas" w:hAnsi="Consolas"/>
+          <w:noProof/>
+          <w:color w:val="000000" w:themeColor="text1"/>
+        </w:rPr>
+        <w:pict w14:anchorId="42A63C0C">
+          <v:shape id="_x0000_s1050" type="#_x0000_t32" style="position:absolute;left:0;text-align:left;margin-left:139.55pt;margin-top:100.2pt;width:36.05pt;height:0;z-index:251682816" o:connectortype="straight" strokecolor="red"/>
+        </w:pict>
+      </w:r>
+      <w:r>
+        <w:rPr>
+          <w:rFonts w:ascii="Consolas" w:hAnsi="Consolas"/>
+          <w:noProof/>
+          <w:color w:val="000000" w:themeColor="text1"/>
+        </w:rPr>
+        <w:pict w14:anchorId="42A63C0C">
+          <v:shape id="_x0000_s1049" type="#_x0000_t32" style="position:absolute;left:0;text-align:left;margin-left:139.9pt;margin-top:121.8pt;width:36.05pt;height:0;z-index:251681792" o:connectortype="straight" strokecolor="red"/>
+        </w:pict>
+      </w:r>
+      <w:r>
+        <w:rPr>
+          <w:rFonts w:ascii="Consolas" w:hAnsi="Consolas"/>
+          <w:noProof/>
+          <w:color w:val="000000" w:themeColor="text1"/>
+        </w:rPr>
+        <w:pict w14:anchorId="42A63C0C">
+          <v:shape id="_x0000_s1048" type="#_x0000_t32" style="position:absolute;left:0;text-align:left;margin-left:139.55pt;margin-top:144.15pt;width:36.05pt;height:0;z-index:251680768" o:connectortype="straight" strokecolor="red"/>
+        </w:pict>
+      </w:r>
+      <w:r>
+        <w:rPr>
+          <w:rFonts w:ascii="Consolas" w:hAnsi="Consolas"/>
+          <w:noProof/>
+          <w:color w:val="000000" w:themeColor="text1"/>
+        </w:rPr>
+        <w:pict w14:anchorId="1C3E74CA">
+          <v:shape id="_x0000_s1047" type="#_x0000_t34" style="position:absolute;left:0;text-align:left;margin-left:119.35pt;margin-top:107.75pt;width:76.8pt;height:36.4pt;rotation:90;flip:x;z-index:251679744" o:connectortype="elbow" adj="21501,300679,-63169" strokecolor="red"/>
+        </w:pict>
+      </w:r>
+      <w:r>
+        <w:rPr>
+          <w:rFonts w:ascii="Consolas" w:hAnsi="Consolas"/>
+          <w:noProof/>
+          <w:color w:val="000000" w:themeColor="text1"/>
+        </w:rPr>
+        <w:pict w14:anchorId="42A63C0C">
+          <v:shape id="_x0000_s1046" type="#_x0000_t32" style="position:absolute;left:0;text-align:left;margin-left:64.9pt;margin-top:188.85pt;width:38.25pt;height:.05pt;z-index:251678720" o:connectortype="straight" strokecolor="red"/>
+        </w:pict>
+      </w:r>
+      <w:r>
+        <w:rPr>
+          <w:rFonts w:ascii="Consolas" w:hAnsi="Consolas"/>
+          <w:noProof/>
+          <w:color w:val="000000" w:themeColor="text1"/>
+        </w:rPr>
+        <w:pict w14:anchorId="42A63C0C">
+          <v:shape id="_x0000_s1045" type="#_x0000_t32" style="position:absolute;left:0;text-align:left;margin-left:65.25pt;margin-top:78.05pt;width:36.75pt;height:.05pt;z-index:251677696" o:connectortype="straight" strokecolor="red"/>
+        </w:pict>
+      </w:r>
+      <w:r>
+        <w:rPr>
+          <w:rFonts w:ascii="Consolas" w:hAnsi="Consolas"/>
+          <w:noProof/>
+          <w:color w:val="000000" w:themeColor="text1"/>
+        </w:rPr>
+        <w:pict w14:anchorId="4E50526A">
+          <v:shape id="_x0000_s1040" type="#_x0000_t34" style="position:absolute;left:0;text-align:left;margin-left:-35pt;margin-top:164.4pt;width:238.35pt;height:37.85pt;rotation:90;flip:x;z-index:251672576" o:connectortype="elbow" adj="21658,275807,-13621" strokecolor="red"/>
         </w:pict>
       </w:r>
       <w:r>
@@ -1829,11 +1828,9 @@
                   <w:pPr>
                     <w:jc w:val="center"/>
                   </w:pPr>
-                  <w:proofErr w:type="spellStart"/>
                   <w:r>
                     <w:t>Queue</w:t>
                   </w:r>
-                  <w:proofErr w:type="spellEnd"/>
                 </w:p>
               </w:txbxContent>
             </v:textbox>
@@ -2033,11 +2030,9 @@
                   <w:pPr>
                     <w:jc w:val="center"/>
                   </w:pPr>
-                  <w:proofErr w:type="spellStart"/>
                   <w:r>
                     <w:t>LinkedList</w:t>
                   </w:r>
-                  <w:proofErr w:type="spellEnd"/>
                 </w:p>
               </w:txbxContent>
             </v:textbox>
@@ -2058,11 +2053,9 @@
                   <w:pPr>
                     <w:jc w:val="center"/>
                   </w:pPr>
-                  <w:proofErr w:type="spellStart"/>
                   <w:r>
                     <w:t>ArrayList</w:t>
                   </w:r>
-                  <w:proofErr w:type="spellEnd"/>
                 </w:p>
               </w:txbxContent>
             </v:textbox>
@@ -2083,11 +2076,9 @@
                   <w:pPr>
                     <w:jc w:val="center"/>
                   </w:pPr>
-                  <w:proofErr w:type="spellStart"/>
                   <w:r>
                     <w:t>List</w:t>
                   </w:r>
-                  <w:proofErr w:type="spellEnd"/>
                 </w:p>
               </w:txbxContent>
             </v:textbox>
@@ -2146,6 +2137,766 @@
         </w:rPr>
         <w:t>Abaixo observamos o resumo da hierarquia em um Diagrama:</w:t>
       </w:r>
+    </w:p>
+    <w:p>
+      <w:pPr>
+        <w:ind w:left="-567"/>
+        <w:rPr>
+          <w:rFonts w:ascii="Consolas" w:hAnsi="Consolas"/>
+        </w:rPr>
+      </w:pPr>
+      <w:r>
+        <w:rPr>
+          <w:rFonts w:ascii="Consolas" w:hAnsi="Consolas"/>
+          <w:noProof/>
+          <w:color w:val="000000" w:themeColor="text1"/>
+        </w:rPr>
+        <w:pict w14:anchorId="6ED27A25">
+          <v:shape id="_x0000_s1059" type="#_x0000_t202" style="position:absolute;left:0;text-align:left;margin-left:339.95pt;margin-top:21.45pt;width:91.6pt;height:20.95pt;z-index:251692032">
+            <v:textbox>
+              <w:txbxContent>
+                <w:p>
+                  <w:pPr>
+                    <w:jc w:val="center"/>
+                  </w:pPr>
+                  <w:proofErr w:type="spellStart"/>
+                  <w:r>
+                    <w:t>HashSet</w:t>
+                  </w:r>
+                  <w:proofErr w:type="spellEnd"/>
+                </w:p>
+              </w:txbxContent>
+            </v:textbox>
+          </v:shape>
+        </w:pict>
+      </w:r>
+    </w:p>
+    <w:p>
+      <w:pPr>
+        <w:ind w:left="-567"/>
+        <w:rPr>
+          <w:rFonts w:ascii="Consolas" w:hAnsi="Consolas"/>
+        </w:rPr>
+      </w:pPr>
+    </w:p>
+    <w:p>
+      <w:pPr>
+        <w:ind w:left="-567"/>
+        <w:rPr>
+          <w:rFonts w:ascii="Consolas" w:hAnsi="Consolas"/>
+        </w:rPr>
+      </w:pPr>
+      <w:r>
+        <w:rPr>
+          <w:rFonts w:ascii="Consolas" w:hAnsi="Consolas"/>
+          <w:noProof/>
+          <w:color w:val="000000" w:themeColor="text1"/>
+        </w:rPr>
+        <w:pict w14:anchorId="6ED27A25">
+          <v:shape id="_x0000_s1060" type="#_x0000_t202" style="position:absolute;left:0;text-align:left;margin-left:339.95pt;margin-top:1.25pt;width:91.6pt;height:20.95pt;z-index:251693056">
+            <v:textbox>
+              <w:txbxContent>
+                <w:p>
+                  <w:proofErr w:type="spellStart"/>
+                  <w:r>
+                    <w:t>LinkedHashMap</w:t>
+                  </w:r>
+                  <w:proofErr w:type="spellEnd"/>
+                </w:p>
+              </w:txbxContent>
+            </v:textbox>
+          </v:shape>
+        </w:pict>
+      </w:r>
+    </w:p>
+    <w:p>
+      <w:pPr>
+        <w:ind w:left="-567"/>
+        <w:rPr>
+          <w:rFonts w:ascii="Consolas" w:hAnsi="Consolas"/>
+        </w:rPr>
+      </w:pPr>
+      <w:r>
+        <w:rPr>
+          <w:rFonts w:ascii="Consolas" w:hAnsi="Consolas"/>
+          <w:noProof/>
+          <w:color w:val="000000" w:themeColor="text1"/>
+        </w:rPr>
+        <w:pict w14:anchorId="6ED27A25">
+          <v:shape id="_x0000_s1067" type="#_x0000_t202" style="position:absolute;left:0;text-align:left;margin-left:339.95pt;margin-top:2.2pt;width:91.6pt;height:20.95pt;z-index:251700224">
+            <v:textbox>
+              <w:txbxContent>
+                <w:p>
+                  <w:pPr>
+                    <w:jc w:val="center"/>
+                  </w:pPr>
+                  <w:proofErr w:type="spellStart"/>
+                  <w:r>
+                    <w:t>Hashtable</w:t>
+                  </w:r>
+                  <w:proofErr w:type="spellEnd"/>
+                </w:p>
+              </w:txbxContent>
+            </v:textbox>
+          </v:shape>
+        </w:pict>
+      </w:r>
+    </w:p>
+    <w:p>
+      <w:pPr>
+        <w:ind w:left="-567"/>
+        <w:rPr>
+          <w:rFonts w:ascii="Consolas" w:hAnsi="Consolas"/>
+        </w:rPr>
+      </w:pPr>
+      <w:r>
+        <w:rPr>
+          <w:rFonts w:ascii="Consolas" w:hAnsi="Consolas"/>
+          <w:noProof/>
+          <w:color w:val="000000" w:themeColor="text1"/>
+        </w:rPr>
+        <w:pict w14:anchorId="6ED27A25">
+          <v:shape id="_x0000_s1061" type="#_x0000_t202" style="position:absolute;left:0;text-align:left;margin-left:339.95pt;margin-top:3.35pt;width:91.6pt;height:20.95pt;z-index:251694080">
+            <v:textbox>
+              <w:txbxContent>
+                <w:p>
+                  <w:pPr>
+                    <w:jc w:val="center"/>
+                  </w:pPr>
+                  <w:proofErr w:type="spellStart"/>
+                  <w:r>
+                    <w:t>SortedMap</w:t>
+                  </w:r>
+                  <w:proofErr w:type="spellEnd"/>
+                </w:p>
+              </w:txbxContent>
+            </v:textbox>
+          </v:shape>
+        </w:pict>
+      </w:r>
+    </w:p>
+    <w:p>
+      <w:pPr>
+        <w:ind w:left="-567"/>
+        <w:rPr>
+          <w:rFonts w:ascii="Consolas" w:hAnsi="Consolas"/>
+        </w:rPr>
+      </w:pPr>
+      <w:r>
+        <w:rPr>
+          <w:rFonts w:ascii="Consolas" w:hAnsi="Consolas"/>
+          <w:noProof/>
+          <w:color w:val="000000" w:themeColor="text1"/>
+        </w:rPr>
+        <w:pict w14:anchorId="1475BEB9">
+          <v:shape id="_x0000_s1066" type="#_x0000_t34" style="position:absolute;left:0;text-align:left;margin-left:381.9pt;margin-top:2.9pt;width:48.75pt;height:13.7pt;z-index:251699200" o:connectortype="elbow" adj="-155,-872593,-206895" strokecolor="red"/>
+        </w:pict>
+      </w:r>
+      <w:r>
+        <w:rPr>
+          <w:rFonts w:ascii="Consolas" w:hAnsi="Consolas"/>
+          <w:noProof/>
+          <w:color w:val="000000" w:themeColor="text1"/>
+        </w:rPr>
+        <w:pict w14:anchorId="6ED27A25">
+          <v:shape id="_x0000_s1062" type="#_x0000_t202" style="position:absolute;left:0;text-align:left;margin-left:431.55pt;margin-top:6.2pt;width:71.95pt;height:20.95pt;z-index:251695104">
+            <v:textbox>
+              <w:txbxContent>
+                <w:p>
+                  <w:pPr>
+                    <w:jc w:val="center"/>
+                  </w:pPr>
+                  <w:proofErr w:type="spellStart"/>
+                  <w:r>
+                    <w:t>Tree</w:t>
+                  </w:r>
+                  <w:r>
+                    <w:t>Map</w:t>
+                  </w:r>
+                  <w:proofErr w:type="spellEnd"/>
+                </w:p>
+              </w:txbxContent>
+            </v:textbox>
+          </v:shape>
+        </w:pict>
+      </w:r>
+    </w:p>
+    <w:p>
+      <w:pPr>
+        <w:ind w:left="-567"/>
+        <w:rPr>
+          <w:rFonts w:ascii="Consolas" w:hAnsi="Consolas"/>
+        </w:rPr>
+      </w:pPr>
+    </w:p>
+    <w:p>
+      <w:pPr>
+        <w:ind w:left="-567"/>
+        <w:rPr>
+          <w:rFonts w:ascii="Consolas" w:hAnsi="Consolas"/>
+        </w:rPr>
+      </w:pPr>
+    </w:p>
+    <w:p>
+      <w:pPr>
+        <w:ind w:left="-567"/>
+        <w:rPr>
+          <w:rFonts w:ascii="Consolas" w:hAnsi="Consolas"/>
+        </w:rPr>
+      </w:pPr>
+    </w:p>
+    <w:p>
+      <w:pPr>
+        <w:ind w:left="-567"/>
+        <w:rPr>
+          <w:rFonts w:ascii="Consolas" w:hAnsi="Consolas"/>
+        </w:rPr>
+      </w:pPr>
+    </w:p>
+    <w:p>
+      <w:pPr>
+        <w:ind w:left="-567"/>
+        <w:rPr>
+          <w:rFonts w:ascii="Consolas" w:hAnsi="Consolas"/>
+        </w:rPr>
+      </w:pPr>
+    </w:p>
+    <w:p>
+      <w:pPr>
+        <w:ind w:left="-567"/>
+        <w:rPr>
+          <w:rFonts w:ascii="Consolas" w:hAnsi="Consolas"/>
+        </w:rPr>
+      </w:pPr>
+    </w:p>
+    <w:p>
+      <w:pPr>
+        <w:ind w:left="-567"/>
+        <w:rPr>
+          <w:rFonts w:ascii="Consolas" w:hAnsi="Consolas"/>
+        </w:rPr>
+      </w:pPr>
+    </w:p>
+    <w:p>
+      <w:pPr>
+        <w:ind w:left="-567"/>
+        <w:rPr>
+          <w:rFonts w:ascii="Consolas" w:hAnsi="Consolas"/>
+        </w:rPr>
+      </w:pPr>
+    </w:p>
+    <w:p>
+      <w:pPr>
+        <w:ind w:left="-567"/>
+        <w:rPr>
+          <w:rFonts w:ascii="Consolas" w:hAnsi="Consolas"/>
+        </w:rPr>
+      </w:pPr>
+    </w:p>
+    <w:p>
+      <w:pPr>
+        <w:ind w:left="-1134" w:firstLine="567"/>
+        <w:rPr>
+          <w:rFonts w:ascii="Consolas" w:hAnsi="Consolas"/>
+        </w:rPr>
+      </w:pPr>
+      <w:r>
+        <w:rPr>
+          <w:rFonts w:ascii="Consolas" w:hAnsi="Consolas"/>
+        </w:rPr>
+        <w:lastRenderedPageBreak/>
+        <w:t xml:space="preserve">No Diagrama acima, conseguimos ver duas </w:t>
+      </w:r>
+      <w:r>
+        <w:rPr>
+          <w:rFonts w:ascii="Consolas" w:hAnsi="Consolas"/>
+          <w:color w:val="92D050"/>
+        </w:rPr>
+        <w:t>interfaces</w:t>
+      </w:r>
+      <w:r>
+        <w:rPr>
+          <w:rFonts w:ascii="Consolas" w:hAnsi="Consolas"/>
+        </w:rPr>
+        <w:t xml:space="preserve">, sendo elas: </w:t>
+      </w:r>
+      <w:r>
+        <w:rPr>
+          <w:rFonts w:ascii="Consolas" w:hAnsi="Consolas"/>
+          <w:color w:val="92D050"/>
+        </w:rPr>
+        <w:t>Collections</w:t>
+      </w:r>
+      <w:r>
+        <w:rPr>
+          <w:rFonts w:ascii="Consolas" w:hAnsi="Consolas"/>
+        </w:rPr>
+        <w:t xml:space="preserve"> e a </w:t>
+      </w:r>
+      <w:r>
+        <w:rPr>
+          <w:rFonts w:ascii="Consolas" w:hAnsi="Consolas"/>
+          <w:color w:val="92D050"/>
+        </w:rPr>
+        <w:t>Map</w:t>
+      </w:r>
+      <w:r>
+        <w:rPr>
+          <w:rFonts w:ascii="Consolas" w:hAnsi="Consolas"/>
+        </w:rPr>
+        <w:t>. Vale lembrar que interfaces é um recurso que “obriga” um determinado grupo de classes a ter métodos ou prioridades em comum, para existir em um determinado contexto.</w:t>
+      </w:r>
+    </w:p>
+    <w:p>
+      <w:pPr>
+        <w:ind w:left="-1134" w:firstLine="567"/>
+        <w:rPr>
+          <w:rFonts w:ascii="Consolas" w:hAnsi="Consolas"/>
+        </w:rPr>
+      </w:pPr>
+      <w:r>
+        <w:rPr>
+          <w:rFonts w:ascii="Consolas" w:hAnsi="Consolas"/>
+        </w:rPr>
+        <w:t xml:space="preserve">Na </w:t>
+      </w:r>
+      <w:r>
+        <w:rPr>
+          <w:rFonts w:ascii="Consolas" w:hAnsi="Consolas"/>
+          <w:color w:val="92D050"/>
+        </w:rPr>
+        <w:t>Collections</w:t>
+      </w:r>
+      <w:r>
+        <w:rPr>
+          <w:rFonts w:ascii="Consolas" w:hAnsi="Consolas"/>
+        </w:rPr>
+        <w:t xml:space="preserve"> temos as interfaces </w:t>
+      </w:r>
+      <w:r>
+        <w:rPr>
+          <w:rFonts w:ascii="Consolas" w:hAnsi="Consolas"/>
+          <w:color w:val="92D050"/>
+        </w:rPr>
+        <w:t>List</w:t>
+      </w:r>
+      <w:r>
+        <w:rPr>
+          <w:rFonts w:ascii="Consolas" w:hAnsi="Consolas"/>
+        </w:rPr>
+        <w:t xml:space="preserve">, </w:t>
+      </w:r>
+      <w:r>
+        <w:rPr>
+          <w:rFonts w:ascii="Consolas" w:hAnsi="Consolas"/>
+          <w:color w:val="92D050"/>
+        </w:rPr>
+        <w:t>Set</w:t>
+      </w:r>
+      <w:r>
+        <w:rPr>
+          <w:rFonts w:ascii="Consolas" w:hAnsi="Consolas"/>
+        </w:rPr>
+        <w:t xml:space="preserve"> e </w:t>
+      </w:r>
+      <w:r>
+        <w:rPr>
+          <w:rFonts w:ascii="Consolas" w:hAnsi="Consolas"/>
+          <w:color w:val="92D050"/>
+        </w:rPr>
+        <w:t>Queue</w:t>
+      </w:r>
+      <w:r>
+        <w:rPr>
+          <w:rFonts w:ascii="Consolas" w:hAnsi="Consolas"/>
+        </w:rPr>
+        <w:t>:</w:t>
+      </w:r>
+    </w:p>
+    <w:p>
+      <w:pPr>
+        <w:ind w:left="-1134" w:firstLine="567"/>
+        <w:rPr>
+          <w:rFonts w:ascii="Consolas" w:hAnsi="Consolas"/>
+        </w:rPr>
+      </w:pPr>
+      <w:r>
+        <w:rPr>
+          <w:rFonts w:ascii="Consolas" w:hAnsi="Consolas"/>
+        </w:rPr>
+        <w:t xml:space="preserve">Na </w:t>
+      </w:r>
+      <w:r>
+        <w:rPr>
+          <w:rFonts w:ascii="Consolas" w:hAnsi="Consolas"/>
+          <w:color w:val="92D050"/>
+        </w:rPr>
+        <w:t>List</w:t>
+      </w:r>
+      <w:r>
+        <w:rPr>
+          <w:rFonts w:ascii="Consolas" w:hAnsi="Consolas"/>
+        </w:rPr>
+        <w:t xml:space="preserve"> encontramos os métodos </w:t>
+      </w:r>
+      <w:r>
+        <w:rPr>
+          <w:rFonts w:ascii="Consolas" w:hAnsi="Consolas"/>
+          <w:color w:val="92D050"/>
+        </w:rPr>
+        <w:t>ArrayList</w:t>
+      </w:r>
+      <w:r>
+        <w:rPr>
+          <w:rFonts w:ascii="Consolas" w:hAnsi="Consolas"/>
+        </w:rPr>
+        <w:t xml:space="preserve">, </w:t>
+      </w:r>
+      <w:r>
+        <w:rPr>
+          <w:rFonts w:ascii="Consolas" w:hAnsi="Consolas"/>
+          <w:color w:val="92D050"/>
+        </w:rPr>
+        <w:t>LinkedList</w:t>
+      </w:r>
+      <w:r>
+        <w:rPr>
+          <w:rFonts w:ascii="Consolas" w:hAnsi="Consolas"/>
+        </w:rPr>
+        <w:t xml:space="preserve">, </w:t>
+      </w:r>
+      <w:r>
+        <w:rPr>
+          <w:rFonts w:ascii="Consolas" w:hAnsi="Consolas"/>
+          <w:color w:val="92D050"/>
+        </w:rPr>
+        <w:t>Vector</w:t>
+      </w:r>
+      <w:r>
+        <w:rPr>
+          <w:rFonts w:ascii="Consolas" w:hAnsi="Consolas"/>
+        </w:rPr>
+        <w:t xml:space="preserve">, </w:t>
+      </w:r>
+      <w:r>
+        <w:rPr>
+          <w:rFonts w:ascii="Consolas" w:hAnsi="Consolas"/>
+          <w:color w:val="92D050"/>
+        </w:rPr>
+        <w:t>Stack</w:t>
+      </w:r>
+      <w:r>
+        <w:rPr>
+          <w:rFonts w:ascii="Consolas" w:hAnsi="Consolas"/>
+        </w:rPr>
+        <w:t>.</w:t>
+      </w:r>
+    </w:p>
+    <w:p>
+      <w:pPr>
+        <w:ind w:left="-567"/>
+        <w:rPr>
+          <w:rFonts w:ascii="Consolas" w:hAnsi="Consolas"/>
+        </w:rPr>
+      </w:pPr>
+      <w:r>
+        <w:rPr>
+          <w:rFonts w:ascii="Consolas" w:hAnsi="Consolas"/>
+        </w:rPr>
+        <w:t xml:space="preserve">Em </w:t>
+      </w:r>
+      <w:r>
+        <w:rPr>
+          <w:rFonts w:ascii="Consolas" w:hAnsi="Consolas"/>
+          <w:color w:val="92D050"/>
+        </w:rPr>
+        <w:t>Set</w:t>
+      </w:r>
+      <w:r>
+        <w:rPr>
+          <w:rFonts w:ascii="Consolas" w:hAnsi="Consolas"/>
+        </w:rPr>
+        <w:t xml:space="preserve"> encontramos os métodos </w:t>
+      </w:r>
+      <w:proofErr w:type="spellStart"/>
+      <w:r>
+        <w:rPr>
+          <w:rFonts w:ascii="Consolas" w:hAnsi="Consolas"/>
+          <w:color w:val="92D050"/>
+        </w:rPr>
+        <w:t>HashSet</w:t>
+      </w:r>
+      <w:proofErr w:type="spellEnd"/>
+      <w:r>
+        <w:rPr>
+          <w:rFonts w:ascii="Consolas" w:hAnsi="Consolas"/>
+        </w:rPr>
+        <w:t xml:space="preserve">, </w:t>
+      </w:r>
+      <w:proofErr w:type="spellStart"/>
+      <w:r>
+        <w:rPr>
+          <w:rFonts w:ascii="Consolas" w:hAnsi="Consolas"/>
+          <w:color w:val="92D050"/>
+        </w:rPr>
+        <w:t>LinkedHashSet</w:t>
+      </w:r>
+      <w:proofErr w:type="spellEnd"/>
+      <w:r>
+        <w:rPr>
+          <w:rFonts w:ascii="Consolas" w:hAnsi="Consolas"/>
+        </w:rPr>
+        <w:t xml:space="preserve">, </w:t>
+      </w:r>
+      <w:proofErr w:type="spellStart"/>
+      <w:r>
+        <w:rPr>
+          <w:rFonts w:ascii="Consolas" w:hAnsi="Consolas"/>
+          <w:color w:val="92D050"/>
+        </w:rPr>
+        <w:t>SortedSet</w:t>
+      </w:r>
+      <w:proofErr w:type="spellEnd"/>
+      <w:r>
+        <w:rPr>
+          <w:rFonts w:ascii="Consolas" w:hAnsi="Consolas"/>
+        </w:rPr>
+        <w:t xml:space="preserve"> e </w:t>
+      </w:r>
+      <w:proofErr w:type="spellStart"/>
+      <w:r>
+        <w:rPr>
+          <w:rFonts w:ascii="Consolas" w:hAnsi="Consolas"/>
+          <w:color w:val="92D050"/>
+        </w:rPr>
+        <w:t>TreeSet</w:t>
+      </w:r>
+      <w:proofErr w:type="spellEnd"/>
+      <w:r>
+        <w:rPr>
+          <w:rFonts w:ascii="Consolas" w:hAnsi="Consolas"/>
+        </w:rPr>
+        <w:t xml:space="preserve"> (encontrado dentro do </w:t>
+      </w:r>
+      <w:proofErr w:type="spellStart"/>
+      <w:r>
+        <w:rPr>
+          <w:rFonts w:ascii="Consolas" w:hAnsi="Consolas"/>
+          <w:color w:val="92D050"/>
+        </w:rPr>
+        <w:t>SortedSet</w:t>
+      </w:r>
+      <w:proofErr w:type="spellEnd"/>
+      <w:r>
+        <w:rPr>
+          <w:rFonts w:ascii="Consolas" w:hAnsi="Consolas"/>
+        </w:rPr>
+        <w:t>).</w:t>
+      </w:r>
+    </w:p>
+    <w:p>
+      <w:pPr>
+        <w:ind w:left="-567"/>
+        <w:rPr>
+          <w:rFonts w:ascii="Consolas" w:hAnsi="Consolas"/>
+        </w:rPr>
+      </w:pPr>
+      <w:r>
+        <w:rPr>
+          <w:rFonts w:ascii="Consolas" w:hAnsi="Consolas"/>
+        </w:rPr>
+        <w:t xml:space="preserve">Na </w:t>
+      </w:r>
+      <w:r>
+        <w:rPr>
+          <w:rFonts w:ascii="Consolas" w:hAnsi="Consolas"/>
+          <w:color w:val="92D050"/>
+        </w:rPr>
+        <w:t>Queue</w:t>
+      </w:r>
+      <w:r>
+        <w:rPr>
+          <w:rFonts w:ascii="Consolas" w:hAnsi="Consolas"/>
+        </w:rPr>
+        <w:t xml:space="preserve"> encontramos os métodos </w:t>
+      </w:r>
+      <w:r>
+        <w:rPr>
+          <w:rFonts w:ascii="Consolas" w:hAnsi="Consolas"/>
+          <w:color w:val="92D050"/>
+        </w:rPr>
+        <w:t>LinkedList</w:t>
+      </w:r>
+      <w:r>
+        <w:rPr>
+          <w:rFonts w:ascii="Consolas" w:hAnsi="Consolas"/>
+        </w:rPr>
+        <w:t xml:space="preserve">, </w:t>
+      </w:r>
+      <w:proofErr w:type="spellStart"/>
+      <w:r>
+        <w:rPr>
+          <w:rFonts w:ascii="Consolas" w:hAnsi="Consolas"/>
+          <w:color w:val="92D050"/>
+        </w:rPr>
+        <w:t>ArrayDeque</w:t>
+      </w:r>
+      <w:proofErr w:type="spellEnd"/>
+      <w:r>
+        <w:rPr>
+          <w:rFonts w:ascii="Consolas" w:hAnsi="Consolas"/>
+        </w:rPr>
+        <w:t xml:space="preserve"> e </w:t>
+      </w:r>
+      <w:proofErr w:type="spellStart"/>
+      <w:r>
+        <w:rPr>
+          <w:rFonts w:ascii="Consolas" w:hAnsi="Consolas"/>
+          <w:color w:val="92D050"/>
+        </w:rPr>
+        <w:t>PriorityQueue</w:t>
+      </w:r>
+      <w:proofErr w:type="spellEnd"/>
+      <w:r>
+        <w:rPr>
+          <w:rFonts w:ascii="Consolas" w:hAnsi="Consolas"/>
+        </w:rPr>
+        <w:t>.</w:t>
+      </w:r>
+    </w:p>
+    <w:p>
+      <w:pPr>
+        <w:ind w:left="-1134" w:firstLine="567"/>
+        <w:rPr>
+          <w:rFonts w:ascii="Consolas" w:hAnsi="Consolas"/>
+        </w:rPr>
+      </w:pPr>
+      <w:r>
+        <w:rPr>
+          <w:rFonts w:ascii="Consolas" w:hAnsi="Consolas"/>
+        </w:rPr>
+        <w:t xml:space="preserve">A outra interface que encontramos no diagrama é o </w:t>
+      </w:r>
+      <w:r>
+        <w:rPr>
+          <w:rFonts w:ascii="Consolas" w:hAnsi="Consolas"/>
+          <w:color w:val="92D050"/>
+        </w:rPr>
+        <w:t>Map</w:t>
+      </w:r>
+      <w:r>
+        <w:rPr>
+          <w:rFonts w:ascii="Consolas" w:hAnsi="Consolas"/>
+        </w:rPr>
+        <w:t xml:space="preserve">, que há implementado dentro de si os seguintes métodos: </w:t>
+      </w:r>
+      <w:proofErr w:type="spellStart"/>
+      <w:r>
+        <w:rPr>
+          <w:rFonts w:ascii="Consolas" w:hAnsi="Consolas"/>
+          <w:color w:val="92D050"/>
+        </w:rPr>
+        <w:t>HashMap</w:t>
+      </w:r>
+      <w:proofErr w:type="spellEnd"/>
+      <w:r>
+        <w:rPr>
+          <w:rFonts w:ascii="Consolas" w:hAnsi="Consolas"/>
+        </w:rPr>
+        <w:t xml:space="preserve">, </w:t>
+      </w:r>
+      <w:proofErr w:type="spellStart"/>
+      <w:r>
+        <w:rPr>
+          <w:rFonts w:ascii="Consolas" w:hAnsi="Consolas"/>
+          <w:color w:val="92D050"/>
+        </w:rPr>
+        <w:t>LinkedHashMap</w:t>
+      </w:r>
+      <w:proofErr w:type="spellEnd"/>
+      <w:r>
+        <w:rPr>
+          <w:rFonts w:ascii="Consolas" w:hAnsi="Consolas"/>
+        </w:rPr>
+        <w:t xml:space="preserve">, </w:t>
+      </w:r>
+      <w:proofErr w:type="spellStart"/>
+      <w:r>
+        <w:rPr>
+          <w:rFonts w:ascii="Consolas" w:hAnsi="Consolas"/>
+          <w:color w:val="92D050"/>
+        </w:rPr>
+        <w:t>Hashtable</w:t>
+      </w:r>
+      <w:proofErr w:type="spellEnd"/>
+      <w:r>
+        <w:rPr>
+          <w:rFonts w:ascii="Consolas" w:hAnsi="Consolas"/>
+        </w:rPr>
+        <w:t xml:space="preserve">, </w:t>
+      </w:r>
+      <w:proofErr w:type="spellStart"/>
+      <w:r>
+        <w:rPr>
+          <w:rFonts w:ascii="Consolas" w:hAnsi="Consolas"/>
+          <w:color w:val="92D050"/>
+        </w:rPr>
+        <w:t>sortedMap</w:t>
+      </w:r>
+      <w:proofErr w:type="spellEnd"/>
+      <w:r>
+        <w:rPr>
+          <w:rFonts w:ascii="Consolas" w:hAnsi="Consolas"/>
+        </w:rPr>
+        <w:t xml:space="preserve"> e </w:t>
+      </w:r>
+      <w:proofErr w:type="spellStart"/>
+      <w:r>
+        <w:rPr>
+          <w:rFonts w:ascii="Consolas" w:hAnsi="Consolas"/>
+          <w:color w:val="92D050"/>
+        </w:rPr>
+        <w:t>TreeMap</w:t>
+      </w:r>
+      <w:proofErr w:type="spellEnd"/>
+      <w:r>
+        <w:rPr>
+          <w:rFonts w:ascii="Consolas" w:hAnsi="Consolas"/>
+        </w:rPr>
+        <w:t xml:space="preserve"> implementado ao </w:t>
+      </w:r>
+      <w:proofErr w:type="spellStart"/>
+      <w:r>
+        <w:rPr>
+          <w:rFonts w:ascii="Consolas" w:hAnsi="Consolas"/>
+          <w:color w:val="92D050"/>
+        </w:rPr>
+        <w:t>SortedMap</w:t>
+      </w:r>
+      <w:proofErr w:type="spellEnd"/>
+      <w:r>
+        <w:rPr>
+          <w:rFonts w:ascii="Consolas" w:hAnsi="Consolas"/>
+        </w:rPr>
+        <w:t>.</w:t>
+      </w:r>
+    </w:p>
+    <w:p>
+      <w:pPr>
+        <w:ind w:left="-1134" w:firstLine="567"/>
+        <w:rPr>
+          <w:rFonts w:ascii="Consolas" w:hAnsi="Consolas"/>
+          <w:color w:val="92D050"/>
+        </w:rPr>
+      </w:pPr>
+    </w:p>
+    <w:p>
+      <w:pPr>
+        <w:ind w:left="-1134" w:firstLine="567"/>
+        <w:rPr>
+          <w:rFonts w:ascii="Consolas" w:hAnsi="Consolas"/>
+        </w:rPr>
+      </w:pPr>
       <w:r>
         <w:rPr>
           <w:rFonts w:ascii="Consolas" w:hAnsi="Consolas"/>
@@ -2234,30 +2985,8 @@
         <w:rPr>
           <w:rFonts w:ascii="Consolas" w:hAnsi="Consolas"/>
         </w:rPr>
-        <w:t xml:space="preserve">Java </w:t>
-      </w:r>
-      <w:proofErr w:type="spellStart"/>
-      <w:r>
-        <w:rPr>
-          <w:rFonts w:ascii="Consolas" w:hAnsi="Consolas"/>
-        </w:rPr>
-        <w:t>Collections</w:t>
-      </w:r>
-      <w:proofErr w:type="spellEnd"/>
-      <w:r>
-        <w:rPr>
-          <w:rFonts w:ascii="Consolas" w:hAnsi="Consolas"/>
-        </w:rPr>
-        <w:t xml:space="preserve">: Como utilizar </w:t>
-      </w:r>
-      <w:proofErr w:type="spellStart"/>
-      <w:r>
-        <w:rPr>
-          <w:rFonts w:ascii="Consolas" w:hAnsi="Consolas"/>
-        </w:rPr>
-        <w:t>Collections</w:t>
-      </w:r>
-      <w:proofErr w:type="spellEnd"/>
+        <w:t>Java Collections: Como utilizar Collections</w:t>
+      </w:r>
     </w:p>
     <w:p>
       <w:pPr>
@@ -2324,6 +3053,102 @@
         </w:rPr>
         <w:t>https://github.com/Leon4rdoalves/CookBook-Java/blob/main/15.md</w:t>
       </w:r>
+    </w:p>
+    <w:p>
+      <w:pPr>
+        <w:rPr>
+          <w:rFonts w:ascii="Consolas" w:hAnsi="Consolas"/>
+          <w:lang w:val="en-US"/>
+        </w:rPr>
+      </w:pPr>
+    </w:p>
+    <w:p>
+      <w:pPr>
+        <w:jc w:val="both"/>
+        <w:rPr>
+          <w:rFonts w:ascii="Consolas" w:hAnsi="Consolas"/>
+          <w:lang w:val="en-US"/>
+        </w:rPr>
+      </w:pPr>
+      <w:proofErr w:type="spellStart"/>
+      <w:r>
+        <w:rPr>
+          <w:rFonts w:ascii="Consolas" w:hAnsi="Consolas"/>
+          <w:lang w:val="en-US"/>
+        </w:rPr>
+        <w:t>Entendendo</w:t>
+      </w:r>
+      <w:proofErr w:type="spellEnd"/>
+      <w:r>
+        <w:rPr>
+          <w:rFonts w:ascii="Consolas" w:hAnsi="Consolas"/>
+          <w:lang w:val="en-US"/>
+        </w:rPr>
+        <w:t xml:space="preserve"> interfaces </w:t>
+      </w:r>
+      <w:proofErr w:type="spellStart"/>
+      <w:r>
+        <w:rPr>
+          <w:rFonts w:ascii="Consolas" w:hAnsi="Consolas"/>
+          <w:lang w:val="en-US"/>
+        </w:rPr>
+        <w:t>em</w:t>
+      </w:r>
+      <w:proofErr w:type="spellEnd"/>
+      <w:r>
+        <w:rPr>
+          <w:rFonts w:ascii="Consolas" w:hAnsi="Consolas"/>
+          <w:lang w:val="en-US"/>
+        </w:rPr>
+        <w:t xml:space="preserve"> Java</w:t>
+      </w:r>
+    </w:p>
+    <w:p>
+      <w:pPr>
+        <w:rPr>
+          <w:rFonts w:ascii="Consolas" w:hAnsi="Consolas"/>
+          <w:lang w:val="en-US"/>
+        </w:rPr>
+      </w:pPr>
+      <w:r>
+        <w:rPr>
+          <w:rFonts w:ascii="Consolas" w:hAnsi="Consolas"/>
+          <w:lang w:val="en-US"/>
+        </w:rPr>
+        <w:t>https://www.devmedia.com.br/entendendo-interfaces-em-java/25502</w:t>
+      </w:r>
+    </w:p>
+    <w:p>
+      <w:pPr>
+        <w:rPr>
+          <w:rFonts w:ascii="Consolas" w:hAnsi="Consolas"/>
+          <w:lang w:val="en-US"/>
+        </w:rPr>
+      </w:pPr>
+    </w:p>
+    <w:p>
+      <w:pPr>
+        <w:rPr>
+          <w:rFonts w:ascii="Consolas" w:hAnsi="Consolas"/>
+          <w:lang w:val="en-US"/>
+        </w:rPr>
+      </w:pPr>
+    </w:p>
+    <w:p>
+      <w:pPr>
+        <w:rPr>
+          <w:rFonts w:ascii="Consolas" w:hAnsi="Consolas"/>
+          <w:lang w:val="en-US"/>
+        </w:rPr>
+      </w:pPr>
+    </w:p>
+    <w:p>
+      <w:pPr>
+        <w:rPr>
+          <w:rFonts w:ascii="Consolas" w:hAnsi="Consolas"/>
+          <w:lang w:val="en-US"/>
+        </w:rPr>
+      </w:pPr>
     </w:p>
     <w:p>
       <w:pPr>

</xml_diff>